<commit_message>
We modified the document Etude d'opportunité et de faisabilité History Treasure (we have to change the title of document)
And the file Autres renamed Ressources
In Ressources we have a array with SWOT
</commit_message>
<xml_diff>
--- a/Avant-Projet/Etude d'opportunité et de faisabilité History Raider.docx
+++ b/Avant-Projet/Etude d'opportunité et de faisabilité History Raider.docx
@@ -4,18 +4,13 @@
   <w:body>
     <w:p>
       <w:pPr>
-        <w:pStyle w:val="Corpsdetexte"/>
-        <w:jc w:val="center"/>
-        <w:rPr>
-          <w:sz w:val="48"/>
-          <w:lang w:val="fr-FR"/>
-        </w:rPr>
+        <w:pStyle w:val="TitreProjet"/>
+        <w:spacing w:before="0"/>
+        <w:jc w:val="left"/>
       </w:pPr>
       <w:r>
         <w:rPr>
           <w:noProof/>
-          <w:sz w:val="48"/>
-          <w:lang w:val="fr-FR" w:eastAsia="fr-FR" w:bidi="ar-SA"/>
         </w:rPr>
         <w:drawing>
           <wp:anchor distT="0" distB="0" distL="114300" distR="114300" simplePos="0" relativeHeight="251658240" behindDoc="1" locked="0" layoutInCell="1" allowOverlap="1">
@@ -24,25 +19,26 @@
               <wp:align>center</wp:align>
             </wp:positionH>
             <wp:positionV relativeFrom="paragraph">
-              <wp:posOffset>99060</wp:posOffset>
+              <wp:posOffset>0</wp:posOffset>
             </wp:positionV>
-            <wp:extent cx="3590925" cy="1130935"/>
-            <wp:effectExtent l="0" t="0" r="9525" b="0"/>
+            <wp:extent cx="3524250" cy="1080770"/>
+            <wp:effectExtent l="0" t="0" r="0" b="5080"/>
             <wp:wrapTight wrapText="bothSides">
               <wp:wrapPolygon edited="0">
                 <wp:start x="0" y="0"/>
-                <wp:lineTo x="0" y="21103"/>
-                <wp:lineTo x="6761" y="21103"/>
-                <wp:lineTo x="21543" y="18192"/>
-                <wp:lineTo x="21543" y="6549"/>
-                <wp:lineTo x="19595" y="5821"/>
-                <wp:lineTo x="19824" y="2183"/>
-                <wp:lineTo x="18907" y="1819"/>
-                <wp:lineTo x="6761" y="0"/>
+                <wp:lineTo x="0" y="21321"/>
+                <wp:lineTo x="6772" y="21321"/>
+                <wp:lineTo x="6772" y="18275"/>
+                <wp:lineTo x="21483" y="18275"/>
+                <wp:lineTo x="21483" y="6092"/>
+                <wp:lineTo x="19498" y="6092"/>
+                <wp:lineTo x="19732" y="2284"/>
+                <wp:lineTo x="18798" y="1904"/>
+                <wp:lineTo x="6772" y="0"/>
                 <wp:lineTo x="0" y="0"/>
               </wp:wrapPolygon>
             </wp:wrapTight>
-            <wp:docPr id="8" name="Image 8"/>
+            <wp:docPr id="2" name="Image 2"/>
             <wp:cNvGraphicFramePr>
               <a:graphicFrameLocks xmlns:a="http://schemas.openxmlformats.org/drawingml/2006/main" noChangeAspect="1"/>
             </wp:cNvGraphicFramePr>
@@ -50,7 +46,7 @@
               <a:graphicData uri="http://schemas.openxmlformats.org/drawingml/2006/picture">
                 <pic:pic xmlns:pic="http://schemas.openxmlformats.org/drawingml/2006/picture">
                   <pic:nvPicPr>
-                    <pic:cNvPr id="8" name="Logo_Intech_Q_SansBL.png"/>
+                    <pic:cNvPr id="2" name="Logo_Intech_Q_SansBL.png"/>
                     <pic:cNvPicPr/>
                   </pic:nvPicPr>
                   <pic:blipFill>
@@ -68,7 +64,7 @@
                   <pic:spPr>
                     <a:xfrm>
                       <a:off x="0" y="0"/>
-                      <a:ext cx="3590925" cy="1130935"/>
+                      <a:ext cx="3524250" cy="1080770"/>
                     </a:xfrm>
                     <a:prstGeom prst="rect">
                       <a:avLst/>
@@ -90,70 +86,247 @@
     <w:p>
       <w:pPr>
         <w:pStyle w:val="TitreProjet"/>
+        <w:spacing w:before="0"/>
+        <w:jc w:val="left"/>
+      </w:pPr>
+    </w:p>
+    <w:p>
+      <w:pPr>
+        <w:pStyle w:val="TitreProjet"/>
+        <w:spacing w:before="0"/>
+        <w:jc w:val="left"/>
         <w:rPr>
-          <w:rStyle w:val="StyleTitreLatin36ptCar"/>
+          <w:sz w:val="18"/>
+          <w:szCs w:val="18"/>
         </w:rPr>
       </w:pPr>
-      <w:r>
+    </w:p>
+    <w:p>
+      <w:pPr>
+        <w:pStyle w:val="TitreProjet"/>
+        <w:spacing w:before="0"/>
+        <w:rPr>
+          <w:rFonts w:ascii="Pristina" w:hAnsi="Pristina"/>
+        </w:rPr>
+      </w:pPr>
+      <w:r>
+        <w:rPr>
+          <w:rFonts w:ascii="Pristina" w:hAnsi="Pristina"/>
+        </w:rPr>
+        <w:t xml:space="preserve">History </w:t>
+      </w:r>
+      <w:r>
+        <w:rPr>
+          <w:rFonts w:ascii="Pristina" w:hAnsi="Pristina"/>
+        </w:rPr>
+        <w:t>Treasure</w:t>
+      </w:r>
+    </w:p>
+    <w:p>
+      <w:pPr>
+        <w:pStyle w:val="TitreProjet"/>
+        <w:spacing w:before="0"/>
+        <w:rPr>
+          <w:rFonts w:ascii="Pristina" w:hAnsi="Pristina"/>
+          <w:sz w:val="32"/>
+        </w:rPr>
+      </w:pPr>
+    </w:p>
+    <w:p>
+      <w:pPr>
+        <w:pStyle w:val="TitreProjet"/>
+        <w:spacing w:before="0"/>
         <w:rPr>
           <w:rStyle w:val="StyleTitreLatin36ptCar"/>
           <w:rFonts w:eastAsiaTheme="majorEastAsia"/>
+          <w:sz w:val="32"/>
         </w:rPr>
-        <w:t>Projet « </w:t>
-      </w:r>
-      <w:r>
-        <w:t xml:space="preserve">History </w:t>
-      </w:r>
-      <w:r>
-        <w:t>Treasure</w:t>
-      </w:r>
-      <w:bookmarkStart w:id="0" w:name="_GoBack"/>
-      <w:bookmarkEnd w:id="0"/>
-      <w:r>
+      </w:pPr>
+    </w:p>
+    <w:p>
+      <w:pPr>
+        <w:pStyle w:val="TitreProjet"/>
+        <w:spacing w:before="0"/>
         <w:rPr>
           <w:rStyle w:val="StyleTitreLatin36ptCar"/>
           <w:rFonts w:eastAsiaTheme="majorEastAsia"/>
+          <w:sz w:val="32"/>
+        </w:rPr>
+      </w:pPr>
+      <w:r>
+        <w:rPr>
+          <w:rStyle w:val="StyleTitreLatin36ptCar"/>
+          <w:rFonts w:eastAsiaTheme="majorEastAsia"/>
+          <w:sz w:val="32"/>
+        </w:rPr>
+        <w:t>« Faites</w:t>
+      </w:r>
+      <w:r>
+        <w:rPr>
+          <w:rStyle w:val="StyleTitreLatin36ptCar"/>
+          <w:rFonts w:eastAsiaTheme="majorEastAsia"/>
+          <w:sz w:val="32"/>
+        </w:rPr>
+        <w:t xml:space="preserve"> un saut dans le temps avec History Treasure</w:t>
+      </w:r>
+      <w:r>
+        <w:rPr>
+          <w:rStyle w:val="StyleTitreLatin36ptCar"/>
+          <w:rFonts w:eastAsiaTheme="majorEastAsia"/>
+          <w:sz w:val="32"/>
+        </w:rPr>
+        <w:t xml:space="preserve"> ! </w:t>
+      </w:r>
+      <w:r>
+        <w:rPr>
+          <w:rStyle w:val="StyleTitreLatin36ptCar"/>
+          <w:rFonts w:eastAsiaTheme="majorEastAsia"/>
+          <w:sz w:val="32"/>
+        </w:rPr>
+        <w:t>»</w:t>
+      </w:r>
+    </w:p>
+    <w:p>
+      <w:pPr>
+        <w:pStyle w:val="TitreProjet"/>
+        <w:spacing w:before="0"/>
+        <w:rPr>
+          <w:rStyle w:val="StyleTitreLatin36ptCar"/>
+          <w:rFonts w:eastAsiaTheme="majorEastAsia"/>
+          <w:sz w:val="32"/>
+        </w:rPr>
+      </w:pPr>
+    </w:p>
+    <w:p>
+      <w:pPr>
+        <w:pStyle w:val="TitreProjet"/>
+        <w:spacing w:before="0" w:after="0"/>
+        <w:rPr>
+          <w:rStyle w:val="StyleTitreLatin36ptCar"/>
+          <w:rFonts w:eastAsiaTheme="majorEastAsia"/>
+          <w:sz w:val="32"/>
+        </w:rPr>
+      </w:pPr>
+      <w:r>
+        <w:rPr>
+          <w:rStyle w:val="StyleTitreLatin36ptCar"/>
+          <w:rFonts w:eastAsiaTheme="majorEastAsia"/>
+          <w:sz w:val="32"/>
+        </w:rPr>
+        <w:t>« Mon</w:t>
+      </w:r>
+      <w:r>
+        <w:rPr>
+          <w:rStyle w:val="StyleTitreLatin36ptCar"/>
+          <w:rFonts w:eastAsiaTheme="majorEastAsia"/>
+          <w:sz w:val="32"/>
+        </w:rPr>
+        <w:t xml:space="preserve"> premier est une lettre</w:t>
+      </w:r>
+    </w:p>
+    <w:p>
+      <w:pPr>
+        <w:pStyle w:val="TitreProjet"/>
+        <w:spacing w:before="0" w:after="0"/>
+        <w:rPr>
+          <w:rStyle w:val="StyleTitreLatin36ptCar"/>
+          <w:rFonts w:eastAsiaTheme="majorEastAsia"/>
+          <w:sz w:val="32"/>
+        </w:rPr>
+      </w:pPr>
+      <w:r>
+        <w:rPr>
+          <w:rStyle w:val="StyleTitreLatin36ptCar"/>
+          <w:rFonts w:eastAsiaTheme="majorEastAsia"/>
+          <w:sz w:val="32"/>
+        </w:rPr>
+        <w:t>Mon second est ordonné</w:t>
+      </w:r>
+    </w:p>
+    <w:p>
+      <w:pPr>
+        <w:pStyle w:val="TitreProjet"/>
+        <w:spacing w:before="0" w:after="0"/>
+        <w:rPr>
+          <w:rStyle w:val="StyleTitreLatin36ptCar"/>
+          <w:rFonts w:eastAsiaTheme="majorEastAsia"/>
+          <w:sz w:val="32"/>
+        </w:rPr>
+      </w:pPr>
+      <w:r>
+        <w:rPr>
+          <w:rStyle w:val="StyleTitreLatin36ptCar"/>
+          <w:rFonts w:eastAsiaTheme="majorEastAsia"/>
+          <w:sz w:val="32"/>
+        </w:rPr>
+        <w:t>Mon troisième est la réponse</w:t>
+      </w:r>
+    </w:p>
+    <w:p>
+      <w:pPr>
+        <w:pStyle w:val="TitreProjet"/>
+        <w:spacing w:before="0" w:after="0"/>
+        <w:rPr>
+          <w:rStyle w:val="StyleTitreLatin36ptCar"/>
+          <w:rFonts w:eastAsiaTheme="majorEastAsia"/>
+          <w:sz w:val="32"/>
+        </w:rPr>
+      </w:pPr>
+      <w:r>
+        <w:rPr>
+          <w:rStyle w:val="StyleTitreLatin36ptCar"/>
+          <w:rFonts w:eastAsiaTheme="majorEastAsia"/>
+          <w:sz w:val="32"/>
+        </w:rPr>
+        <w:t>Mon tout est l’Histoire</w:t>
+      </w:r>
+    </w:p>
+    <w:p>
+      <w:pPr>
+        <w:pStyle w:val="TitreProjet"/>
+        <w:spacing w:before="0" w:line="360" w:lineRule="auto"/>
+        <w:rPr>
+          <w:rStyle w:val="StyleTitreLatin36ptCar"/>
+          <w:rFonts w:eastAsiaTheme="majorEastAsia"/>
+          <w:sz w:val="32"/>
+        </w:rPr>
+      </w:pPr>
+      <w:r>
+        <w:rPr>
+          <w:rStyle w:val="StyleTitreLatin36ptCar"/>
+          <w:rFonts w:eastAsiaTheme="majorEastAsia"/>
+          <w:sz w:val="32"/>
+        </w:rPr>
+        <w:t>Qui suis-je ?</w:t>
+      </w:r>
+      <w:r>
+        <w:rPr>
+          <w:rStyle w:val="StyleTitreLatin36ptCar"/>
+          <w:rFonts w:eastAsiaTheme="majorEastAsia"/>
+          <w:sz w:val="32"/>
         </w:rPr>
         <w:t> »</w:t>
       </w:r>
     </w:p>
     <w:p>
       <w:pPr>
-        <w:pStyle w:val="Titredocument"/>
+        <w:pStyle w:val="TitreProjet"/>
+        <w:spacing w:before="0" w:line="240" w:lineRule="auto"/>
         <w:rPr>
-          <w:szCs w:val="56"/>
+          <w:b w:val="0"/>
+          <w:bCs w:val="0"/>
+          <w:sz w:val="32"/>
         </w:rPr>
       </w:pPr>
-      <w:r>
-        <w:fldChar w:fldCharType="begin"/>
-      </w:r>
-      <w:r>
-        <w:instrText xml:space="preserve"> DOCPROPERTY  Title  \* MERGEFORMAT </w:instrText>
-      </w:r>
-      <w:r>
-        <w:fldChar w:fldCharType="separate"/>
-      </w:r>
-      <w:r>
-        <w:rPr>
-          <w:rStyle w:val="TitreProjetCar"/>
-          <w:szCs w:val="56"/>
-        </w:rPr>
-        <w:t>Etude d'opportunité et de faisabilité</w:t>
-      </w:r>
-      <w:r>
-        <w:rPr>
-          <w:rStyle w:val="TitreProjetCar"/>
-          <w:szCs w:val="56"/>
-        </w:rPr>
-        <w:fldChar w:fldCharType="end"/>
-      </w:r>
-      <w:r>
-        <w:rPr>
-          <w:rStyle w:val="StyleTitreLatin36ptCar"/>
-          <w:szCs w:val="56"/>
-        </w:rPr>
-        <w:t> </w:t>
-      </w:r>
+      <w:fldSimple w:instr=" DOCPROPERTY  Title  \* MERGEFORMAT ">
+        <w:r>
+          <w:rPr>
+            <w:rStyle w:val="TitreProjetCar"/>
+            <w:szCs w:val="56"/>
+          </w:rPr>
+          <w:t>Etude d'opportunité et de faisabilité</w:t>
+        </w:r>
+      </w:fldSimple>
     </w:p>
     <w:p>
       <w:pPr>
@@ -162,24 +335,14 @@
       <w:r>
         <w:t xml:space="preserve">Version </w:t>
       </w:r>
-      <w:r>
-        <w:fldChar w:fldCharType="begin"/>
-      </w:r>
-      <w:r>
-        <w:instrText xml:space="preserve"> DOCPROPERTY  Version  \* MERGEFORMAT </w:instrText>
-      </w:r>
-      <w:r>
-        <w:fldChar w:fldCharType="separate"/>
-      </w:r>
-      <w:r>
-        <w:t>1.</w:t>
-      </w:r>
-      <w:r>
-        <w:t>0</w:t>
-      </w:r>
-      <w:r>
-        <w:fldChar w:fldCharType="end"/>
-      </w:r>
+      <w:fldSimple w:instr=" DOCPROPERTY  Version  \* MERGEFORMAT ">
+        <w:r>
+          <w:t>1.</w:t>
+        </w:r>
+        <w:r>
+          <w:t>0</w:t>
+        </w:r>
+      </w:fldSimple>
     </w:p>
     <w:p>
       <w:pPr>
@@ -194,37 +357,7 @@
         <w:jc w:val="center"/>
       </w:pPr>
       <w:r>
-        <w:fldChar w:fldCharType="begin"/>
-      </w:r>
-      <w:r>
-        <w:instrText xml:space="preserve"> DOCPROPERTY  Date  \* MERGEFORMAT </w:instrText>
-      </w:r>
-      <w:r>
-        <w:fldChar w:fldCharType="separate"/>
-      </w:r>
-      <w:r>
-        <w:rPr>
-          <w:sz w:val="28"/>
-        </w:rPr>
-        <w:t>31</w:t>
-      </w:r>
-      <w:r>
-        <w:rPr>
-          <w:sz w:val="28"/>
-        </w:rPr>
-        <w:t>/03/201</w:t>
-      </w:r>
-      <w:r>
-        <w:rPr>
-          <w:sz w:val="28"/>
-        </w:rPr>
-        <w:t>5</w:t>
-      </w:r>
-      <w:r>
-        <w:rPr>
-          <w:sz w:val="28"/>
-        </w:rPr>
-        <w:fldChar w:fldCharType="end"/>
+        <w:t>07/04/2016</w:t>
       </w:r>
     </w:p>
     <w:p>
@@ -1369,706 +1502,953 @@
         <w:lastRenderedPageBreak/>
         <w:fldChar w:fldCharType="end"/>
       </w:r>
-      <w:bookmarkStart w:id="1" w:name="_Toc415583728"/>
+      <w:bookmarkStart w:id="0" w:name="_Toc415583728"/>
       <w:r>
         <w:t>Mission</w:t>
       </w:r>
+      <w:bookmarkEnd w:id="0"/>
+    </w:p>
+    <w:p/>
+    <w:p>
+      <w:r>
+        <w:t xml:space="preserve">Proposer </w:t>
+      </w:r>
+      <w:r>
+        <w:t xml:space="preserve">et développer </w:t>
+      </w:r>
+      <w:r>
+        <w:t xml:space="preserve">un jeu </w:t>
+      </w:r>
+      <w:r>
+        <w:t xml:space="preserve">en 2D isométrique </w:t>
+      </w:r>
+      <w:r>
+        <w:t>à caractère pédagogique sur le thème de l’histoire</w:t>
+      </w:r>
+      <w:r>
+        <w:t>.</w:t>
+      </w:r>
+    </w:p>
+    <w:p>
+      <w:pPr>
+        <w:pStyle w:val="Titre1"/>
+      </w:pPr>
+      <w:bookmarkStart w:id="1" w:name="_Toc415583729"/>
+      <w:r>
+        <w:t>Objectifs</w:t>
+      </w:r>
       <w:bookmarkEnd w:id="1"/>
     </w:p>
-    <w:p>
-      <w:r>
-        <w:rPr>
-          <w:noProof/>
-          <w:lang w:eastAsia="fr-FR"/>
-        </w:rPr>
-        <mc:AlternateContent>
-          <mc:Choice Requires="wps">
-            <w:drawing>
-              <wp:inline distT="0" distB="0" distL="0" distR="0">
-                <wp:extent cx="6116320" cy="295275"/>
-                <wp:effectExtent l="23495" t="22225" r="32385" b="44450"/>
-                <wp:docPr id="7" name="Text Box 7"/>
-                <wp:cNvGraphicFramePr>
-                  <a:graphicFrameLocks xmlns:a="http://schemas.openxmlformats.org/drawingml/2006/main"/>
-                </wp:cNvGraphicFramePr>
-                <a:graphic xmlns:a="http://schemas.openxmlformats.org/drawingml/2006/main">
-                  <a:graphicData uri="http://schemas.microsoft.com/office/word/2010/wordprocessingShape">
-                    <wps:wsp>
-                      <wps:cNvSpPr txBox="1">
-                        <a:spLocks noChangeArrowheads="1"/>
-                      </wps:cNvSpPr>
-                      <wps:spPr bwMode="auto">
-                        <a:xfrm>
-                          <a:off x="0" y="0"/>
-                          <a:ext cx="6116320" cy="295275"/>
-                        </a:xfrm>
-                        <a:prstGeom prst="rect">
-                          <a:avLst/>
-                        </a:prstGeom>
-                        <a:solidFill>
-                          <a:schemeClr val="accent3">
-                            <a:lumMod val="100000"/>
-                            <a:lumOff val="0"/>
-                          </a:schemeClr>
-                        </a:solidFill>
-                        <a:ln w="38100">
-                          <a:solidFill>
-                            <a:schemeClr val="lt1">
-                              <a:lumMod val="95000"/>
-                              <a:lumOff val="0"/>
-                            </a:schemeClr>
-                          </a:solidFill>
-                          <a:miter lim="800000"/>
-                          <a:headEnd/>
-                          <a:tailEnd/>
-                        </a:ln>
-                        <a:effectLst>
-                          <a:outerShdw dist="28398" dir="3806097" algn="ctr" rotWithShape="0">
-                            <a:schemeClr val="accent3">
-                              <a:lumMod val="50000"/>
-                              <a:lumOff val="0"/>
-                              <a:alpha val="50000"/>
-                            </a:schemeClr>
-                          </a:outerShdw>
-                        </a:effectLst>
-                      </wps:spPr>
-                      <wps:txbx>
-                        <w:txbxContent>
-                          <w:p>
-                            <w:r>
-                              <w:t>Définissez en 2 ou 3 lignes la mission de votre projet</w:t>
-                            </w:r>
-                          </w:p>
-                        </w:txbxContent>
-                      </wps:txbx>
-                      <wps:bodyPr rot="0" vert="horz" wrap="square" lIns="91440" tIns="45720" rIns="91440" bIns="45720" anchor="t" anchorCtr="0" upright="1">
-                        <a:noAutofit/>
-                      </wps:bodyPr>
-                    </wps:wsp>
-                  </a:graphicData>
-                </a:graphic>
-              </wp:inline>
-            </w:drawing>
-          </mc:Choice>
-          <mc:Fallback>
-            <w:pict>
-              <v:shapetype id="_x0000_t202" coordsize="21600,21600" o:spt="202" path="m,l,21600r21600,l21600,xe">
-                <v:stroke joinstyle="miter"/>
-                <v:path gradientshapeok="t" o:connecttype="rect"/>
-              </v:shapetype>
-              <v:shape id="Text Box 7" o:spid="_x0000_s1026" type="#_x0000_t202" style="width:481.6pt;height:23.25pt;visibility:visible;mso-wrap-style:square;mso-left-percent:-10001;mso-top-percent:-10001;mso-position-horizontal:absolute;mso-position-horizontal-relative:char;mso-position-vertical:absolute;mso-position-vertical-relative:line;mso-left-percent:-10001;mso-top-percent:-10001;v-text-anchor:top" o:gfxdata="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" fillcolor="#9bbb59 [3206]" strokecolor="#f2f2f2 [3041]" strokeweight="3pt">
-                <v:shadow on="t" color="#4e6128 [1606]" opacity=".5" offset="1pt"/>
-                <v:textbox>
-                  <w:txbxContent>
-                    <w:p>
-                      <w:r>
-                        <w:t>Définissez en 2 ou 3 lignes la mission de votre projet</w:t>
-                      </w:r>
-                    </w:p>
-                  </w:txbxContent>
-                </v:textbox>
-                <w10:anchorlock/>
-              </v:shape>
-            </w:pict>
-          </mc:Fallback>
-        </mc:AlternateContent>
+    <w:p/>
+    <w:p>
+      <w:r>
+        <w:t xml:space="preserve">1 </w:t>
+      </w:r>
+      <w:r>
+        <w:t xml:space="preserve">– Mettre au point une interface claire et attrayante. </w:t>
+      </w:r>
+    </w:p>
+    <w:p>
+      <w:r>
+        <w:t>2 – Définir trois thèmes contenant quatre sous-partie.</w:t>
+      </w:r>
+    </w:p>
+    <w:p>
+      <w:r>
+        <w:t>3 -</w:t>
+      </w:r>
+      <w:r>
+        <w:t xml:space="preserve"> </w:t>
+      </w:r>
+      <w:r>
+        <w:t xml:space="preserve"> </w:t>
+      </w:r>
+      <w:r>
+        <w:t>Recherche historique afin de l’intégrer au sein du jeu.</w:t>
+      </w:r>
+    </w:p>
+    <w:p>
+      <w:r>
+        <w:t>4 –</w:t>
+      </w:r>
+      <w:r>
+        <w:t xml:space="preserve"> </w:t>
+      </w:r>
+      <w:r>
+        <w:t xml:space="preserve"> </w:t>
+      </w:r>
+      <w:r>
+        <w:t>Mettre en place le game play.</w:t>
+      </w:r>
+    </w:p>
+    <w:p>
+      <w:r>
+        <w:t>5 –</w:t>
+      </w:r>
+      <w:r>
+        <w:t xml:space="preserve"> </w:t>
+      </w:r>
+      <w:r>
+        <w:t>Mettre le jeu à disposition de la communauté en tant que jeu indépendant.</w:t>
       </w:r>
     </w:p>
     <w:p>
       <w:pPr>
         <w:pStyle w:val="Titre1"/>
       </w:pPr>
-      <w:bookmarkStart w:id="2" w:name="_Toc415583729"/>
-      <w:r>
-        <w:t>Objectifs</w:t>
+      <w:bookmarkStart w:id="2" w:name="_Toc415583730"/>
+      <w:r>
+        <w:t>Opportunité</w:t>
       </w:r>
       <w:bookmarkEnd w:id="2"/>
     </w:p>
     <w:p>
-      <w:r>
-        <w:rPr>
-          <w:noProof/>
-          <w:lang w:eastAsia="fr-FR"/>
-        </w:rPr>
-        <mc:AlternateContent>
-          <mc:Choice Requires="wps">
-            <w:drawing>
-              <wp:inline distT="0" distB="0" distL="0" distR="0">
-                <wp:extent cx="6116320" cy="295275"/>
-                <wp:effectExtent l="23495" t="23495" r="32385" b="52705"/>
-                <wp:docPr id="6" name="Text Box 6"/>
-                <wp:cNvGraphicFramePr>
-                  <a:graphicFrameLocks xmlns:a="http://schemas.openxmlformats.org/drawingml/2006/main"/>
-                </wp:cNvGraphicFramePr>
-                <a:graphic xmlns:a="http://schemas.openxmlformats.org/drawingml/2006/main">
-                  <a:graphicData uri="http://schemas.microsoft.com/office/word/2010/wordprocessingShape">
-                    <wps:wsp>
-                      <wps:cNvSpPr txBox="1">
-                        <a:spLocks noChangeArrowheads="1"/>
-                      </wps:cNvSpPr>
-                      <wps:spPr bwMode="auto">
-                        <a:xfrm>
-                          <a:off x="0" y="0"/>
-                          <a:ext cx="6116320" cy="295275"/>
-                        </a:xfrm>
-                        <a:prstGeom prst="rect">
-                          <a:avLst/>
-                        </a:prstGeom>
-                        <a:solidFill>
-                          <a:schemeClr val="accent3">
-                            <a:lumMod val="100000"/>
-                            <a:lumOff val="0"/>
-                          </a:schemeClr>
-                        </a:solidFill>
-                        <a:ln w="38100">
-                          <a:solidFill>
-                            <a:schemeClr val="lt1">
-                              <a:lumMod val="95000"/>
-                              <a:lumOff val="0"/>
-                            </a:schemeClr>
-                          </a:solidFill>
-                          <a:miter lim="800000"/>
-                          <a:headEnd/>
-                          <a:tailEnd/>
-                        </a:ln>
-                        <a:effectLst>
-                          <a:outerShdw dist="28398" dir="3806097" algn="ctr" rotWithShape="0">
-                            <a:schemeClr val="accent3">
-                              <a:lumMod val="50000"/>
-                              <a:lumOff val="0"/>
-                              <a:alpha val="50000"/>
-                            </a:schemeClr>
-                          </a:outerShdw>
-                        </a:effectLst>
-                      </wps:spPr>
-                      <wps:txbx>
-                        <w:txbxContent>
-                          <w:p>
-                            <w:r>
-                              <w:t>Identifiez 5 ou 6 objectifs de votre projet, précisez-les sous forme S.M.A.R.T.</w:t>
-                            </w:r>
-                          </w:p>
-                          <w:p/>
-                        </w:txbxContent>
-                      </wps:txbx>
-                      <wps:bodyPr rot="0" vert="horz" wrap="square" lIns="91440" tIns="45720" rIns="91440" bIns="45720" anchor="t" anchorCtr="0" upright="1">
-                        <a:noAutofit/>
-                      </wps:bodyPr>
-                    </wps:wsp>
-                  </a:graphicData>
-                </a:graphic>
-              </wp:inline>
-            </w:drawing>
-          </mc:Choice>
-          <mc:Fallback>
-            <w:pict>
-              <v:shape id="Text Box 6" o:spid="_x0000_s1027" type="#_x0000_t202" style="width:481.6pt;height:23.25pt;visibility:visible;mso-wrap-style:square;mso-left-percent:-10001;mso-top-percent:-10001;mso-position-horizontal:absolute;mso-position-horizontal-relative:char;mso-position-vertical:absolute;mso-position-vertical-relative:line;mso-left-percent:-10001;mso-top-percent:-10001;v-text-anchor:top" o:gfxdata="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" fillcolor="#9bbb59 [3206]" strokecolor="#f2f2f2 [3041]" strokeweight="3pt">
-                <v:shadow on="t" color="#4e6128 [1606]" opacity=".5" offset="1pt"/>
-                <v:textbox>
-                  <w:txbxContent>
-                    <w:p>
-                      <w:r>
-                        <w:t>Identifiez 5 ou 6 objectifs de votre projet, précisez-les sous forme S.M.A.R.T.</w:t>
-                      </w:r>
-                    </w:p>
-                    <w:p/>
-                  </w:txbxContent>
-                </v:textbox>
-                <w10:anchorlock/>
-              </v:shape>
-            </w:pict>
-          </mc:Fallback>
-        </mc:AlternateContent>
+      <w:pPr>
+        <w:pStyle w:val="Titre2"/>
+      </w:pPr>
+      <w:bookmarkStart w:id="3" w:name="_Toc415583731"/>
+      <w:r>
+        <w:t>Vision à plus long terme et impact sur l’existant</w:t>
+      </w:r>
+      <w:bookmarkEnd w:id="3"/>
+    </w:p>
+    <w:p/>
+    <w:p>
+      <w:r>
+        <w:t xml:space="preserve">Le projet permettra l’apprentissage de l’histoire de façon ludique et intéressante. Il sera possible d’y ajouter diverses époques en fonction des événements que l’on souhaite </w:t>
+      </w:r>
+      <w:r>
+        <w:t xml:space="preserve">faire </w:t>
+      </w:r>
+      <w:r>
+        <w:t>apprendre.</w:t>
+      </w:r>
+    </w:p>
+    <w:p/>
+    <w:p>
+      <w:pPr>
+        <w:pStyle w:val="Titre2"/>
+      </w:pPr>
+      <w:bookmarkStart w:id="4" w:name="_Toc415583732"/>
+      <w:r>
+        <w:t>S.W.O.T.</w:t>
+      </w:r>
+      <w:bookmarkEnd w:id="4"/>
+    </w:p>
+    <w:p/>
+    <w:tbl>
+      <w:tblPr>
+        <w:tblW w:w="9600" w:type="dxa"/>
+        <w:tblCellMar>
+          <w:left w:w="70" w:type="dxa"/>
+          <w:right w:w="70" w:type="dxa"/>
+        </w:tblCellMar>
+        <w:tblLook w:val="04A0" w:firstRow="1" w:lastRow="0" w:firstColumn="1" w:lastColumn="0" w:noHBand="0" w:noVBand="1"/>
+      </w:tblPr>
+      <w:tblGrid>
+        <w:gridCol w:w="4800"/>
+        <w:gridCol w:w="4800"/>
+      </w:tblGrid>
+      <w:tr>
+        <w:trPr>
+          <w:trHeight w:val="300"/>
+        </w:trPr>
+        <w:tc>
+          <w:tcPr>
+            <w:tcW w:w="4800" w:type="dxa"/>
+            <w:vMerge w:val="restart"/>
+            <w:tcBorders>
+              <w:top w:val="single" w:sz="4" w:space="0" w:color="auto"/>
+              <w:left w:val="single" w:sz="4" w:space="0" w:color="auto"/>
+              <w:bottom w:val="single" w:sz="4" w:space="0" w:color="auto"/>
+              <w:right w:val="single" w:sz="4" w:space="0" w:color="auto"/>
+            </w:tcBorders>
+            <w:shd w:val="clear" w:color="000000" w:fill="FF0000"/>
+            <w:noWrap/>
+            <w:vAlign w:val="center"/>
+            <w:hideMark/>
+          </w:tcPr>
+          <w:p>
+            <w:pPr>
+              <w:spacing w:after="0" w:line="240" w:lineRule="auto"/>
+              <w:jc w:val="center"/>
+              <w:rPr>
+                <w:rFonts w:ascii="Calibri" w:eastAsia="Times New Roman" w:hAnsi="Calibri" w:cs="Times New Roman"/>
+                <w:color w:val="000000"/>
+                <w:lang w:eastAsia="fr-FR"/>
+              </w:rPr>
+            </w:pPr>
+            <w:r>
+              <w:rPr>
+                <w:rFonts w:ascii="Calibri" w:eastAsia="Times New Roman" w:hAnsi="Calibri" w:cs="Times New Roman"/>
+                <w:color w:val="000000"/>
+                <w:lang w:eastAsia="fr-FR"/>
+              </w:rPr>
+              <w:t>Strenght</w:t>
+            </w:r>
+          </w:p>
+        </w:tc>
+        <w:tc>
+          <w:tcPr>
+            <w:tcW w:w="4800" w:type="dxa"/>
+            <w:vMerge w:val="restart"/>
+            <w:tcBorders>
+              <w:top w:val="single" w:sz="4" w:space="0" w:color="auto"/>
+              <w:left w:val="single" w:sz="4" w:space="0" w:color="auto"/>
+              <w:bottom w:val="single" w:sz="4" w:space="0" w:color="auto"/>
+              <w:right w:val="single" w:sz="4" w:space="0" w:color="auto"/>
+            </w:tcBorders>
+            <w:shd w:val="clear" w:color="000000" w:fill="FFC000"/>
+            <w:noWrap/>
+            <w:vAlign w:val="center"/>
+            <w:hideMark/>
+          </w:tcPr>
+          <w:p>
+            <w:pPr>
+              <w:spacing w:after="0" w:line="240" w:lineRule="auto"/>
+              <w:jc w:val="center"/>
+              <w:rPr>
+                <w:rFonts w:ascii="Calibri" w:eastAsia="Times New Roman" w:hAnsi="Calibri" w:cs="Times New Roman"/>
+                <w:color w:val="000000"/>
+                <w:lang w:eastAsia="fr-FR"/>
+              </w:rPr>
+            </w:pPr>
+            <w:r>
+              <w:rPr>
+                <w:rFonts w:ascii="Calibri" w:eastAsia="Times New Roman" w:hAnsi="Calibri" w:cs="Times New Roman"/>
+                <w:color w:val="000000"/>
+                <w:lang w:eastAsia="fr-FR"/>
+              </w:rPr>
+              <w:t>Weaknesses</w:t>
+            </w:r>
+          </w:p>
+        </w:tc>
+      </w:tr>
+      <w:tr>
+        <w:trPr>
+          <w:trHeight w:val="300"/>
+        </w:trPr>
+        <w:tc>
+          <w:tcPr>
+            <w:tcW w:w="4800" w:type="dxa"/>
+            <w:vMerge/>
+            <w:tcBorders>
+              <w:top w:val="single" w:sz="4" w:space="0" w:color="auto"/>
+              <w:left w:val="single" w:sz="4" w:space="0" w:color="auto"/>
+              <w:bottom w:val="single" w:sz="4" w:space="0" w:color="auto"/>
+              <w:right w:val="single" w:sz="4" w:space="0" w:color="auto"/>
+            </w:tcBorders>
+            <w:vAlign w:val="center"/>
+            <w:hideMark/>
+          </w:tcPr>
+          <w:p>
+            <w:pPr>
+              <w:spacing w:after="0" w:line="240" w:lineRule="auto"/>
+              <w:rPr>
+                <w:rFonts w:ascii="Calibri" w:eastAsia="Times New Roman" w:hAnsi="Calibri" w:cs="Times New Roman"/>
+                <w:color w:val="000000"/>
+                <w:lang w:eastAsia="fr-FR"/>
+              </w:rPr>
+            </w:pPr>
+          </w:p>
+        </w:tc>
+        <w:tc>
+          <w:tcPr>
+            <w:tcW w:w="4800" w:type="dxa"/>
+            <w:vMerge/>
+            <w:tcBorders>
+              <w:top w:val="single" w:sz="4" w:space="0" w:color="auto"/>
+              <w:left w:val="single" w:sz="4" w:space="0" w:color="auto"/>
+              <w:bottom w:val="single" w:sz="4" w:space="0" w:color="auto"/>
+              <w:right w:val="single" w:sz="4" w:space="0" w:color="auto"/>
+            </w:tcBorders>
+            <w:vAlign w:val="center"/>
+            <w:hideMark/>
+          </w:tcPr>
+          <w:p>
+            <w:pPr>
+              <w:spacing w:after="0" w:line="240" w:lineRule="auto"/>
+              <w:rPr>
+                <w:rFonts w:ascii="Calibri" w:eastAsia="Times New Roman" w:hAnsi="Calibri" w:cs="Times New Roman"/>
+                <w:color w:val="000000"/>
+                <w:lang w:eastAsia="fr-FR"/>
+              </w:rPr>
+            </w:pPr>
+          </w:p>
+        </w:tc>
+      </w:tr>
+      <w:tr>
+        <w:trPr>
+          <w:trHeight w:val="300"/>
+        </w:trPr>
+        <w:tc>
+          <w:tcPr>
+            <w:tcW w:w="4800" w:type="dxa"/>
+            <w:vMerge w:val="restart"/>
+            <w:tcBorders>
+              <w:top w:val="single" w:sz="4" w:space="0" w:color="auto"/>
+              <w:left w:val="single" w:sz="4" w:space="0" w:color="auto"/>
+              <w:bottom w:val="single" w:sz="4" w:space="0" w:color="auto"/>
+              <w:right w:val="single" w:sz="4" w:space="0" w:color="auto"/>
+            </w:tcBorders>
+            <w:shd w:val="clear" w:color="000000" w:fill="FF0000"/>
+            <w:vAlign w:val="center"/>
+            <w:hideMark/>
+          </w:tcPr>
+          <w:p>
+            <w:pPr>
+              <w:spacing w:after="0" w:line="240" w:lineRule="auto"/>
+              <w:jc w:val="center"/>
+              <w:rPr>
+                <w:rFonts w:ascii="Calibri" w:eastAsia="Times New Roman" w:hAnsi="Calibri" w:cs="Times New Roman"/>
+                <w:color w:val="000000"/>
+                <w:lang w:eastAsia="fr-FR"/>
+              </w:rPr>
+            </w:pPr>
+            <w:r>
+              <w:rPr>
+                <w:rFonts w:ascii="Calibri" w:eastAsia="Times New Roman" w:hAnsi="Calibri" w:cs="Times New Roman"/>
+                <w:color w:val="000000"/>
+                <w:lang w:eastAsia="fr-FR"/>
+              </w:rPr>
+              <w:t xml:space="preserve"> Equipe motivé</w:t>
+            </w:r>
+            <w:r>
+              <w:rPr>
+                <w:rFonts w:ascii="Calibri" w:eastAsia="Times New Roman" w:hAnsi="Calibri" w:cs="Times New Roman"/>
+                <w:color w:val="000000"/>
+                <w:lang w:eastAsia="fr-FR"/>
+              </w:rPr>
+              <w:br/>
+              <w:t>Organisation</w:t>
+            </w:r>
+            <w:r>
+              <w:rPr>
+                <w:rFonts w:ascii="Calibri" w:eastAsia="Times New Roman" w:hAnsi="Calibri" w:cs="Times New Roman"/>
+                <w:color w:val="000000"/>
+                <w:lang w:eastAsia="fr-FR"/>
+              </w:rPr>
+              <w:br/>
+              <w:t>Entente au sein du groupe</w:t>
+            </w:r>
+            <w:r>
+              <w:rPr>
+                <w:rFonts w:ascii="Calibri" w:eastAsia="Times New Roman" w:hAnsi="Calibri" w:cs="Times New Roman"/>
+                <w:color w:val="000000"/>
+                <w:lang w:eastAsia="fr-FR"/>
+              </w:rPr>
+              <w:br/>
+              <w:t>Créativité au sein du groupe</w:t>
+            </w:r>
+          </w:p>
+        </w:tc>
+        <w:tc>
+          <w:tcPr>
+            <w:tcW w:w="4800" w:type="dxa"/>
+            <w:vMerge w:val="restart"/>
+            <w:tcBorders>
+              <w:top w:val="single" w:sz="4" w:space="0" w:color="auto"/>
+              <w:left w:val="single" w:sz="4" w:space="0" w:color="auto"/>
+              <w:bottom w:val="single" w:sz="4" w:space="0" w:color="auto"/>
+              <w:right w:val="single" w:sz="4" w:space="0" w:color="auto"/>
+            </w:tcBorders>
+            <w:shd w:val="clear" w:color="000000" w:fill="FFC000"/>
+            <w:vAlign w:val="center"/>
+            <w:hideMark/>
+          </w:tcPr>
+          <w:p>
+            <w:pPr>
+              <w:spacing w:after="0" w:line="240" w:lineRule="auto"/>
+              <w:jc w:val="center"/>
+              <w:rPr>
+                <w:rFonts w:ascii="Calibri" w:eastAsia="Times New Roman" w:hAnsi="Calibri" w:cs="Times New Roman"/>
+                <w:color w:val="000000"/>
+                <w:lang w:eastAsia="fr-FR"/>
+              </w:rPr>
+            </w:pPr>
+            <w:r>
+              <w:rPr>
+                <w:rFonts w:ascii="Calibri" w:eastAsia="Times New Roman" w:hAnsi="Calibri" w:cs="Times New Roman"/>
+                <w:color w:val="000000"/>
+                <w:lang w:eastAsia="fr-FR"/>
+              </w:rPr>
+              <w:t>Faible compétence graphique</w:t>
+            </w:r>
+            <w:r>
+              <w:rPr>
+                <w:rFonts w:ascii="Calibri" w:eastAsia="Times New Roman" w:hAnsi="Calibri" w:cs="Times New Roman"/>
+                <w:color w:val="000000"/>
+                <w:lang w:eastAsia="fr-FR"/>
+              </w:rPr>
+              <w:br/>
+              <w:t>Faible compétence en son</w:t>
+            </w:r>
+            <w:r>
+              <w:rPr>
+                <w:rFonts w:ascii="Calibri" w:eastAsia="Times New Roman" w:hAnsi="Calibri" w:cs="Times New Roman"/>
+                <w:color w:val="000000"/>
+                <w:lang w:eastAsia="fr-FR"/>
+              </w:rPr>
+              <w:br/>
+              <w:t>Faible compétence en création de jeu vidéo</w:t>
+            </w:r>
+          </w:p>
+        </w:tc>
+      </w:tr>
+      <w:tr>
+        <w:trPr>
+          <w:trHeight w:val="300"/>
+        </w:trPr>
+        <w:tc>
+          <w:tcPr>
+            <w:tcW w:w="4800" w:type="dxa"/>
+            <w:vMerge/>
+            <w:tcBorders>
+              <w:top w:val="single" w:sz="4" w:space="0" w:color="auto"/>
+              <w:left w:val="single" w:sz="4" w:space="0" w:color="auto"/>
+              <w:bottom w:val="single" w:sz="4" w:space="0" w:color="auto"/>
+              <w:right w:val="single" w:sz="4" w:space="0" w:color="auto"/>
+            </w:tcBorders>
+            <w:vAlign w:val="center"/>
+            <w:hideMark/>
+          </w:tcPr>
+          <w:p>
+            <w:pPr>
+              <w:spacing w:after="0" w:line="240" w:lineRule="auto"/>
+              <w:rPr>
+                <w:rFonts w:ascii="Calibri" w:eastAsia="Times New Roman" w:hAnsi="Calibri" w:cs="Times New Roman"/>
+                <w:color w:val="000000"/>
+                <w:lang w:eastAsia="fr-FR"/>
+              </w:rPr>
+            </w:pPr>
+          </w:p>
+        </w:tc>
+        <w:tc>
+          <w:tcPr>
+            <w:tcW w:w="4800" w:type="dxa"/>
+            <w:vMerge/>
+            <w:tcBorders>
+              <w:top w:val="single" w:sz="4" w:space="0" w:color="auto"/>
+              <w:left w:val="single" w:sz="4" w:space="0" w:color="auto"/>
+              <w:bottom w:val="single" w:sz="4" w:space="0" w:color="auto"/>
+              <w:right w:val="single" w:sz="4" w:space="0" w:color="auto"/>
+            </w:tcBorders>
+            <w:vAlign w:val="center"/>
+            <w:hideMark/>
+          </w:tcPr>
+          <w:p>
+            <w:pPr>
+              <w:spacing w:after="0" w:line="240" w:lineRule="auto"/>
+              <w:rPr>
+                <w:rFonts w:ascii="Calibri" w:eastAsia="Times New Roman" w:hAnsi="Calibri" w:cs="Times New Roman"/>
+                <w:color w:val="000000"/>
+                <w:lang w:eastAsia="fr-FR"/>
+              </w:rPr>
+            </w:pPr>
+          </w:p>
+        </w:tc>
+      </w:tr>
+      <w:tr>
+        <w:trPr>
+          <w:trHeight w:val="915"/>
+        </w:trPr>
+        <w:tc>
+          <w:tcPr>
+            <w:tcW w:w="4800" w:type="dxa"/>
+            <w:vMerge/>
+            <w:tcBorders>
+              <w:top w:val="single" w:sz="4" w:space="0" w:color="auto"/>
+              <w:left w:val="single" w:sz="4" w:space="0" w:color="auto"/>
+              <w:bottom w:val="single" w:sz="4" w:space="0" w:color="auto"/>
+              <w:right w:val="single" w:sz="4" w:space="0" w:color="auto"/>
+            </w:tcBorders>
+            <w:vAlign w:val="center"/>
+            <w:hideMark/>
+          </w:tcPr>
+          <w:p>
+            <w:pPr>
+              <w:spacing w:after="0" w:line="240" w:lineRule="auto"/>
+              <w:rPr>
+                <w:rFonts w:ascii="Calibri" w:eastAsia="Times New Roman" w:hAnsi="Calibri" w:cs="Times New Roman"/>
+                <w:color w:val="000000"/>
+                <w:lang w:eastAsia="fr-FR"/>
+              </w:rPr>
+            </w:pPr>
+          </w:p>
+        </w:tc>
+        <w:tc>
+          <w:tcPr>
+            <w:tcW w:w="4800" w:type="dxa"/>
+            <w:vMerge/>
+            <w:tcBorders>
+              <w:top w:val="single" w:sz="4" w:space="0" w:color="auto"/>
+              <w:left w:val="single" w:sz="4" w:space="0" w:color="auto"/>
+              <w:bottom w:val="single" w:sz="4" w:space="0" w:color="auto"/>
+              <w:right w:val="single" w:sz="4" w:space="0" w:color="auto"/>
+            </w:tcBorders>
+            <w:vAlign w:val="center"/>
+            <w:hideMark/>
+          </w:tcPr>
+          <w:p>
+            <w:pPr>
+              <w:spacing w:after="0" w:line="240" w:lineRule="auto"/>
+              <w:rPr>
+                <w:rFonts w:ascii="Calibri" w:eastAsia="Times New Roman" w:hAnsi="Calibri" w:cs="Times New Roman"/>
+                <w:color w:val="000000"/>
+                <w:lang w:eastAsia="fr-FR"/>
+              </w:rPr>
+            </w:pPr>
+          </w:p>
+        </w:tc>
+      </w:tr>
+      <w:tr>
+        <w:trPr>
+          <w:trHeight w:val="300"/>
+        </w:trPr>
+        <w:tc>
+          <w:tcPr>
+            <w:tcW w:w="4800" w:type="dxa"/>
+            <w:vMerge w:val="restart"/>
+            <w:tcBorders>
+              <w:top w:val="single" w:sz="4" w:space="0" w:color="auto"/>
+              <w:left w:val="single" w:sz="4" w:space="0" w:color="auto"/>
+              <w:bottom w:val="single" w:sz="4" w:space="0" w:color="auto"/>
+              <w:right w:val="single" w:sz="4" w:space="0" w:color="auto"/>
+            </w:tcBorders>
+            <w:shd w:val="clear" w:color="000000" w:fill="00B050"/>
+            <w:noWrap/>
+            <w:vAlign w:val="center"/>
+            <w:hideMark/>
+          </w:tcPr>
+          <w:p>
+            <w:pPr>
+              <w:spacing w:after="0" w:line="240" w:lineRule="auto"/>
+              <w:jc w:val="center"/>
+              <w:rPr>
+                <w:rFonts w:ascii="Calibri" w:eastAsia="Times New Roman" w:hAnsi="Calibri" w:cs="Times New Roman"/>
+                <w:color w:val="000000"/>
+                <w:lang w:eastAsia="fr-FR"/>
+              </w:rPr>
+            </w:pPr>
+            <w:r>
+              <w:rPr>
+                <w:rFonts w:ascii="Calibri" w:eastAsia="Times New Roman" w:hAnsi="Calibri" w:cs="Times New Roman"/>
+                <w:color w:val="000000"/>
+                <w:lang w:eastAsia="fr-FR"/>
+              </w:rPr>
+              <w:t>Opportunities</w:t>
+            </w:r>
+          </w:p>
+        </w:tc>
+        <w:tc>
+          <w:tcPr>
+            <w:tcW w:w="4800" w:type="dxa"/>
+            <w:vMerge w:val="restart"/>
+            <w:tcBorders>
+              <w:top w:val="single" w:sz="4" w:space="0" w:color="auto"/>
+              <w:left w:val="single" w:sz="4" w:space="0" w:color="auto"/>
+              <w:bottom w:val="single" w:sz="4" w:space="0" w:color="auto"/>
+              <w:right w:val="single" w:sz="4" w:space="0" w:color="auto"/>
+            </w:tcBorders>
+            <w:shd w:val="clear" w:color="000000" w:fill="0070C0"/>
+            <w:noWrap/>
+            <w:vAlign w:val="center"/>
+            <w:hideMark/>
+          </w:tcPr>
+          <w:p>
+            <w:pPr>
+              <w:spacing w:after="0" w:line="240" w:lineRule="auto"/>
+              <w:jc w:val="center"/>
+              <w:rPr>
+                <w:rFonts w:ascii="Calibri" w:eastAsia="Times New Roman" w:hAnsi="Calibri" w:cs="Times New Roman"/>
+                <w:color w:val="000000"/>
+                <w:lang w:eastAsia="fr-FR"/>
+              </w:rPr>
+            </w:pPr>
+            <w:r>
+              <w:rPr>
+                <w:rFonts w:ascii="Calibri" w:eastAsia="Times New Roman" w:hAnsi="Calibri" w:cs="Times New Roman"/>
+                <w:color w:val="000000"/>
+                <w:lang w:eastAsia="fr-FR"/>
+              </w:rPr>
+              <w:t>Treats</w:t>
+            </w:r>
+            <w:bookmarkStart w:id="5" w:name="_GoBack"/>
+            <w:bookmarkEnd w:id="5"/>
+          </w:p>
+        </w:tc>
+      </w:tr>
+      <w:tr>
+        <w:trPr>
+          <w:trHeight w:val="300"/>
+        </w:trPr>
+        <w:tc>
+          <w:tcPr>
+            <w:tcW w:w="4800" w:type="dxa"/>
+            <w:vMerge/>
+            <w:tcBorders>
+              <w:top w:val="single" w:sz="4" w:space="0" w:color="auto"/>
+              <w:left w:val="single" w:sz="4" w:space="0" w:color="auto"/>
+              <w:bottom w:val="single" w:sz="4" w:space="0" w:color="auto"/>
+              <w:right w:val="single" w:sz="4" w:space="0" w:color="auto"/>
+            </w:tcBorders>
+            <w:vAlign w:val="center"/>
+            <w:hideMark/>
+          </w:tcPr>
+          <w:p>
+            <w:pPr>
+              <w:spacing w:after="0" w:line="240" w:lineRule="auto"/>
+              <w:rPr>
+                <w:rFonts w:ascii="Calibri" w:eastAsia="Times New Roman" w:hAnsi="Calibri" w:cs="Times New Roman"/>
+                <w:color w:val="000000"/>
+                <w:lang w:eastAsia="fr-FR"/>
+              </w:rPr>
+            </w:pPr>
+          </w:p>
+        </w:tc>
+        <w:tc>
+          <w:tcPr>
+            <w:tcW w:w="4800" w:type="dxa"/>
+            <w:vMerge/>
+            <w:tcBorders>
+              <w:top w:val="single" w:sz="4" w:space="0" w:color="auto"/>
+              <w:left w:val="single" w:sz="4" w:space="0" w:color="auto"/>
+              <w:bottom w:val="single" w:sz="4" w:space="0" w:color="auto"/>
+              <w:right w:val="single" w:sz="4" w:space="0" w:color="auto"/>
+            </w:tcBorders>
+            <w:vAlign w:val="center"/>
+            <w:hideMark/>
+          </w:tcPr>
+          <w:p>
+            <w:pPr>
+              <w:spacing w:after="0" w:line="240" w:lineRule="auto"/>
+              <w:rPr>
+                <w:rFonts w:ascii="Calibri" w:eastAsia="Times New Roman" w:hAnsi="Calibri" w:cs="Times New Roman"/>
+                <w:color w:val="000000"/>
+                <w:lang w:eastAsia="fr-FR"/>
+              </w:rPr>
+            </w:pPr>
+          </w:p>
+        </w:tc>
+      </w:tr>
+      <w:tr>
+        <w:trPr>
+          <w:trHeight w:val="300"/>
+        </w:trPr>
+        <w:tc>
+          <w:tcPr>
+            <w:tcW w:w="4800" w:type="dxa"/>
+            <w:vMerge w:val="restart"/>
+            <w:tcBorders>
+              <w:top w:val="single" w:sz="4" w:space="0" w:color="auto"/>
+              <w:left w:val="single" w:sz="4" w:space="0" w:color="auto"/>
+              <w:bottom w:val="single" w:sz="4" w:space="0" w:color="auto"/>
+              <w:right w:val="single" w:sz="4" w:space="0" w:color="auto"/>
+            </w:tcBorders>
+            <w:shd w:val="clear" w:color="000000" w:fill="00B050"/>
+            <w:vAlign w:val="center"/>
+            <w:hideMark/>
+          </w:tcPr>
+          <w:p>
+            <w:pPr>
+              <w:spacing w:after="0" w:line="240" w:lineRule="auto"/>
+              <w:jc w:val="center"/>
+              <w:rPr>
+                <w:rFonts w:ascii="Calibri" w:eastAsia="Times New Roman" w:hAnsi="Calibri" w:cs="Times New Roman"/>
+                <w:color w:val="000000"/>
+                <w:lang w:eastAsia="fr-FR"/>
+              </w:rPr>
+            </w:pPr>
+            <w:r>
+              <w:rPr>
+                <w:rFonts w:ascii="Calibri" w:eastAsia="Times New Roman" w:hAnsi="Calibri" w:cs="Times New Roman"/>
+                <w:color w:val="000000"/>
+                <w:lang w:eastAsia="fr-FR"/>
+              </w:rPr>
+              <w:t>Proposer un jeu à caractère éducatif</w:t>
+            </w:r>
+            <w:r>
+              <w:rPr>
+                <w:rFonts w:ascii="Calibri" w:eastAsia="Times New Roman" w:hAnsi="Calibri" w:cs="Times New Roman"/>
+                <w:color w:val="000000"/>
+                <w:lang w:eastAsia="fr-FR"/>
+              </w:rPr>
+              <w:br/>
+              <w:t>Renforcer nos connaissances historiques</w:t>
+            </w:r>
+            <w:r>
+              <w:rPr>
+                <w:rFonts w:ascii="Calibri" w:eastAsia="Times New Roman" w:hAnsi="Calibri" w:cs="Times New Roman"/>
+                <w:color w:val="000000"/>
+                <w:lang w:eastAsia="fr-FR"/>
+              </w:rPr>
+              <w:br/>
+              <w:t>Accéder à des ressources libre de droit</w:t>
+            </w:r>
+          </w:p>
+        </w:tc>
+        <w:tc>
+          <w:tcPr>
+            <w:tcW w:w="4800" w:type="dxa"/>
+            <w:vMerge w:val="restart"/>
+            <w:tcBorders>
+              <w:top w:val="single" w:sz="4" w:space="0" w:color="auto"/>
+              <w:left w:val="single" w:sz="4" w:space="0" w:color="auto"/>
+              <w:bottom w:val="single" w:sz="4" w:space="0" w:color="auto"/>
+              <w:right w:val="single" w:sz="4" w:space="0" w:color="auto"/>
+            </w:tcBorders>
+            <w:shd w:val="clear" w:color="000000" w:fill="0070C0"/>
+            <w:vAlign w:val="center"/>
+            <w:hideMark/>
+          </w:tcPr>
+          <w:p>
+            <w:pPr>
+              <w:spacing w:after="0" w:line="240" w:lineRule="auto"/>
+              <w:jc w:val="center"/>
+              <w:rPr>
+                <w:rFonts w:ascii="Calibri" w:eastAsia="Times New Roman" w:hAnsi="Calibri" w:cs="Times New Roman"/>
+                <w:color w:val="000000"/>
+                <w:lang w:eastAsia="fr-FR"/>
+              </w:rPr>
+            </w:pPr>
+            <w:r>
+              <w:rPr>
+                <w:rFonts w:ascii="Calibri" w:eastAsia="Times New Roman" w:hAnsi="Calibri" w:cs="Times New Roman"/>
+                <w:color w:val="000000"/>
+                <w:lang w:eastAsia="fr-FR"/>
+              </w:rPr>
+              <w:t>Désintérêt de la communauté</w:t>
+            </w:r>
+            <w:r>
+              <w:rPr>
+                <w:rFonts w:ascii="Calibri" w:eastAsia="Times New Roman" w:hAnsi="Calibri" w:cs="Times New Roman"/>
+                <w:color w:val="000000"/>
+                <w:lang w:eastAsia="fr-FR"/>
+              </w:rPr>
+              <w:br/>
+              <w:t>Désintérêt des plateformes de distribution</w:t>
+            </w:r>
+          </w:p>
+        </w:tc>
+      </w:tr>
+      <w:tr>
+        <w:trPr>
+          <w:trHeight w:val="300"/>
+        </w:trPr>
+        <w:tc>
+          <w:tcPr>
+            <w:tcW w:w="4800" w:type="dxa"/>
+            <w:vMerge/>
+            <w:tcBorders>
+              <w:top w:val="single" w:sz="4" w:space="0" w:color="auto"/>
+              <w:left w:val="single" w:sz="4" w:space="0" w:color="auto"/>
+              <w:bottom w:val="single" w:sz="4" w:space="0" w:color="auto"/>
+              <w:right w:val="single" w:sz="4" w:space="0" w:color="auto"/>
+            </w:tcBorders>
+            <w:vAlign w:val="center"/>
+            <w:hideMark/>
+          </w:tcPr>
+          <w:p>
+            <w:pPr>
+              <w:spacing w:after="0" w:line="240" w:lineRule="auto"/>
+              <w:rPr>
+                <w:rFonts w:ascii="Calibri" w:eastAsia="Times New Roman" w:hAnsi="Calibri" w:cs="Times New Roman"/>
+                <w:color w:val="000000"/>
+                <w:lang w:eastAsia="fr-FR"/>
+              </w:rPr>
+            </w:pPr>
+          </w:p>
+        </w:tc>
+        <w:tc>
+          <w:tcPr>
+            <w:tcW w:w="4800" w:type="dxa"/>
+            <w:vMerge/>
+            <w:tcBorders>
+              <w:top w:val="single" w:sz="4" w:space="0" w:color="auto"/>
+              <w:left w:val="single" w:sz="4" w:space="0" w:color="auto"/>
+              <w:bottom w:val="single" w:sz="4" w:space="0" w:color="auto"/>
+              <w:right w:val="single" w:sz="4" w:space="0" w:color="auto"/>
+            </w:tcBorders>
+            <w:vAlign w:val="center"/>
+            <w:hideMark/>
+          </w:tcPr>
+          <w:p>
+            <w:pPr>
+              <w:spacing w:after="0" w:line="240" w:lineRule="auto"/>
+              <w:rPr>
+                <w:rFonts w:ascii="Calibri" w:eastAsia="Times New Roman" w:hAnsi="Calibri" w:cs="Times New Roman"/>
+                <w:color w:val="000000"/>
+                <w:lang w:eastAsia="fr-FR"/>
+              </w:rPr>
+            </w:pPr>
+          </w:p>
+        </w:tc>
+      </w:tr>
+      <w:tr>
+        <w:trPr>
+          <w:trHeight w:val="300"/>
+        </w:trPr>
+        <w:tc>
+          <w:tcPr>
+            <w:tcW w:w="4800" w:type="dxa"/>
+            <w:vMerge/>
+            <w:tcBorders>
+              <w:top w:val="single" w:sz="4" w:space="0" w:color="auto"/>
+              <w:left w:val="single" w:sz="4" w:space="0" w:color="auto"/>
+              <w:bottom w:val="single" w:sz="4" w:space="0" w:color="auto"/>
+              <w:right w:val="single" w:sz="4" w:space="0" w:color="auto"/>
+            </w:tcBorders>
+            <w:vAlign w:val="center"/>
+            <w:hideMark/>
+          </w:tcPr>
+          <w:p>
+            <w:pPr>
+              <w:spacing w:after="0" w:line="240" w:lineRule="auto"/>
+              <w:rPr>
+                <w:rFonts w:ascii="Calibri" w:eastAsia="Times New Roman" w:hAnsi="Calibri" w:cs="Times New Roman"/>
+                <w:color w:val="000000"/>
+                <w:lang w:eastAsia="fr-FR"/>
+              </w:rPr>
+            </w:pPr>
+          </w:p>
+        </w:tc>
+        <w:tc>
+          <w:tcPr>
+            <w:tcW w:w="4800" w:type="dxa"/>
+            <w:vMerge/>
+            <w:tcBorders>
+              <w:top w:val="single" w:sz="4" w:space="0" w:color="auto"/>
+              <w:left w:val="single" w:sz="4" w:space="0" w:color="auto"/>
+              <w:bottom w:val="single" w:sz="4" w:space="0" w:color="auto"/>
+              <w:right w:val="single" w:sz="4" w:space="0" w:color="auto"/>
+            </w:tcBorders>
+            <w:vAlign w:val="center"/>
+            <w:hideMark/>
+          </w:tcPr>
+          <w:p>
+            <w:pPr>
+              <w:spacing w:after="0" w:line="240" w:lineRule="auto"/>
+              <w:rPr>
+                <w:rFonts w:ascii="Calibri" w:eastAsia="Times New Roman" w:hAnsi="Calibri" w:cs="Times New Roman"/>
+                <w:color w:val="000000"/>
+                <w:lang w:eastAsia="fr-FR"/>
+              </w:rPr>
+            </w:pPr>
+          </w:p>
+        </w:tc>
+      </w:tr>
+    </w:tbl>
+    <w:p>
+      <w:pPr>
+        <w:pStyle w:val="Titre2"/>
+      </w:pPr>
+      <w:bookmarkStart w:id="6" w:name="_Toc415583733"/>
+    </w:p>
+    <w:p>
+      <w:pPr>
+        <w:pStyle w:val="Titre2"/>
+      </w:pPr>
+      <w:r>
+        <w:t>Etudes d’opportunités à mener</w:t>
+      </w:r>
+      <w:bookmarkEnd w:id="6"/>
+    </w:p>
+    <w:p/>
+    <w:p>
+      <w:r>
+        <w:t xml:space="preserve">Effectuer une recherche historique sur des thèmes prédéfinis. </w:t>
+      </w:r>
+    </w:p>
+    <w:p>
+      <w:r>
+        <w:t>Effectuer une recherche pour trouver une base de ressources libre de droit.</w:t>
+      </w:r>
+    </w:p>
+    <w:p>
+      <w:r>
+        <w:t>Chercher si un jeu du même type existe déjà. Si oui, faire évoluer notre projet pour le différencier des autres jeux pouvant lui ressembler.</w:t>
+      </w:r>
+    </w:p>
+    <w:p>
+      <w:r>
+        <w:t>Rechercher une plateforme de distribution susceptible d’être intéressé pour distribué notre jeu.</w:t>
       </w:r>
     </w:p>
     <w:p>
       <w:pPr>
         <w:pStyle w:val="Titre1"/>
       </w:pPr>
-      <w:bookmarkStart w:id="3" w:name="_Toc415583730"/>
-      <w:r>
-        <w:t>Opportunité</w:t>
-      </w:r>
-      <w:bookmarkEnd w:id="3"/>
+      <w:bookmarkStart w:id="7" w:name="_Toc415583734"/>
+      <w:r>
+        <w:t>Faisabilité</w:t>
+      </w:r>
+      <w:bookmarkEnd w:id="7"/>
     </w:p>
     <w:p>
       <w:pPr>
         <w:pStyle w:val="Titre2"/>
       </w:pPr>
-      <w:bookmarkStart w:id="4" w:name="_Toc415583731"/>
-      <w:r>
-        <w:t>Vision à plus long terme et impact sur l’existant</w:t>
-      </w:r>
-      <w:bookmarkEnd w:id="4"/>
-    </w:p>
-    <w:p>
-      <w:r>
-        <w:rPr>
-          <w:noProof/>
-          <w:lang w:eastAsia="fr-FR"/>
-        </w:rPr>
-        <mc:AlternateContent>
-          <mc:Choice Requires="wps">
-            <w:drawing>
-              <wp:inline distT="0" distB="0" distL="0" distR="0">
-                <wp:extent cx="6116320" cy="469900"/>
-                <wp:effectExtent l="23495" t="22860" r="32385" b="50165"/>
-                <wp:docPr id="5" name="Text Box 5"/>
-                <wp:cNvGraphicFramePr>
-                  <a:graphicFrameLocks xmlns:a="http://schemas.openxmlformats.org/drawingml/2006/main"/>
-                </wp:cNvGraphicFramePr>
-                <a:graphic xmlns:a="http://schemas.openxmlformats.org/drawingml/2006/main">
-                  <a:graphicData uri="http://schemas.microsoft.com/office/word/2010/wordprocessingShape">
-                    <wps:wsp>
-                      <wps:cNvSpPr txBox="1">
-                        <a:spLocks noChangeArrowheads="1"/>
-                      </wps:cNvSpPr>
-                      <wps:spPr bwMode="auto">
-                        <a:xfrm>
-                          <a:off x="0" y="0"/>
-                          <a:ext cx="6116320" cy="469900"/>
-                        </a:xfrm>
-                        <a:prstGeom prst="rect">
-                          <a:avLst/>
-                        </a:prstGeom>
-                        <a:solidFill>
-                          <a:schemeClr val="accent3">
-                            <a:lumMod val="100000"/>
-                            <a:lumOff val="0"/>
-                          </a:schemeClr>
-                        </a:solidFill>
-                        <a:ln w="38100">
-                          <a:solidFill>
-                            <a:schemeClr val="lt1">
-                              <a:lumMod val="95000"/>
-                              <a:lumOff val="0"/>
-                            </a:schemeClr>
-                          </a:solidFill>
-                          <a:miter lim="800000"/>
-                          <a:headEnd/>
-                          <a:tailEnd/>
-                        </a:ln>
-                        <a:effectLst>
-                          <a:outerShdw dist="28398" dir="3806097" algn="ctr" rotWithShape="0">
-                            <a:schemeClr val="accent3">
-                              <a:lumMod val="50000"/>
-                              <a:lumOff val="0"/>
-                              <a:alpha val="50000"/>
-                            </a:schemeClr>
-                          </a:outerShdw>
-                        </a:effectLst>
-                      </wps:spPr>
-                      <wps:txbx>
-                        <w:txbxContent>
-                          <w:p>
-                            <w:r>
-                              <w:t>Expliquez comment s’insèrera le projet dans l’environnement de travail et/ou de vie existant. Présentez comment le projet pourra évoluer.</w:t>
-                            </w:r>
-                          </w:p>
-                          <w:p/>
-                        </w:txbxContent>
-                      </wps:txbx>
-                      <wps:bodyPr rot="0" vert="horz" wrap="square" lIns="91440" tIns="45720" rIns="91440" bIns="45720" anchor="t" anchorCtr="0" upright="1">
-                        <a:noAutofit/>
-                      </wps:bodyPr>
-                    </wps:wsp>
-                  </a:graphicData>
-                </a:graphic>
-              </wp:inline>
-            </w:drawing>
-          </mc:Choice>
-          <mc:Fallback>
-            <w:pict>
-              <v:shape id="Text Box 5" o:spid="_x0000_s1028" type="#_x0000_t202" style="width:481.6pt;height:37pt;visibility:visible;mso-wrap-style:square;mso-left-percent:-10001;mso-top-percent:-10001;mso-position-horizontal:absolute;mso-position-horizontal-relative:char;mso-position-vertical:absolute;mso-position-vertical-relative:line;mso-left-percent:-10001;mso-top-percent:-10001;v-text-anchor:top" o:gfxdata="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" fillcolor="#9bbb59 [3206]" strokecolor="#f2f2f2 [3041]" strokeweight="3pt">
-                <v:shadow on="t" color="#4e6128 [1606]" opacity=".5" offset="1pt"/>
-                <v:textbox>
-                  <w:txbxContent>
-                    <w:p>
-                      <w:r>
-                        <w:t>Expliquez comment s’insèrera le projet dans l’environnement de travail et/ou de vie existant. Présentez comment le projet pourra évoluer.</w:t>
-                      </w:r>
-                    </w:p>
-                    <w:p/>
-                  </w:txbxContent>
-                </v:textbox>
-                <w10:anchorlock/>
-              </v:shape>
-            </w:pict>
-          </mc:Fallback>
-        </mc:AlternateContent>
-      </w:r>
-    </w:p>
-    <w:p>
-      <w:pPr>
-        <w:pStyle w:val="Titre2"/>
-      </w:pPr>
-      <w:bookmarkStart w:id="5" w:name="_Toc415583732"/>
-      <w:r>
-        <w:t>S.W.O.T.</w:t>
-      </w:r>
-      <w:bookmarkEnd w:id="5"/>
-    </w:p>
-    <w:p>
-      <w:r>
-        <w:rPr>
-          <w:noProof/>
-          <w:lang w:eastAsia="fr-FR"/>
-        </w:rPr>
-        <mc:AlternateContent>
-          <mc:Choice Requires="wps">
-            <w:drawing>
-              <wp:inline distT="0" distB="0" distL="0" distR="0">
-                <wp:extent cx="6116320" cy="551180"/>
-                <wp:effectExtent l="23495" t="27940" r="32385" b="49530"/>
-                <wp:docPr id="4" name="Text Box 4"/>
-                <wp:cNvGraphicFramePr>
-                  <a:graphicFrameLocks xmlns:a="http://schemas.openxmlformats.org/drawingml/2006/main"/>
-                </wp:cNvGraphicFramePr>
-                <a:graphic xmlns:a="http://schemas.openxmlformats.org/drawingml/2006/main">
-                  <a:graphicData uri="http://schemas.microsoft.com/office/word/2010/wordprocessingShape">
-                    <wps:wsp>
-                      <wps:cNvSpPr txBox="1">
-                        <a:spLocks noChangeArrowheads="1"/>
-                      </wps:cNvSpPr>
-                      <wps:spPr bwMode="auto">
-                        <a:xfrm>
-                          <a:off x="0" y="0"/>
-                          <a:ext cx="6116320" cy="551180"/>
-                        </a:xfrm>
-                        <a:prstGeom prst="rect">
-                          <a:avLst/>
-                        </a:prstGeom>
-                        <a:solidFill>
-                          <a:schemeClr val="accent3">
-                            <a:lumMod val="100000"/>
-                            <a:lumOff val="0"/>
-                          </a:schemeClr>
-                        </a:solidFill>
-                        <a:ln w="38100">
-                          <a:solidFill>
-                            <a:schemeClr val="lt1">
-                              <a:lumMod val="95000"/>
-                              <a:lumOff val="0"/>
-                            </a:schemeClr>
-                          </a:solidFill>
-                          <a:miter lim="800000"/>
-                          <a:headEnd/>
-                          <a:tailEnd/>
-                        </a:ln>
-                        <a:effectLst>
-                          <a:outerShdw dist="28398" dir="3806097" algn="ctr" rotWithShape="0">
-                            <a:schemeClr val="accent3">
-                              <a:lumMod val="50000"/>
-                              <a:lumOff val="0"/>
-                              <a:alpha val="50000"/>
-                            </a:schemeClr>
-                          </a:outerShdw>
-                        </a:effectLst>
-                      </wps:spPr>
-                      <wps:txbx>
-                        <w:txbxContent>
-                          <w:p>
-                            <w:r>
-                              <w:t>Réalisez un diagramme S.W.O.T. Pour cela pensez à toutes les parties prenantes ainsi que tous les objectifs de votre projet</w:t>
-                            </w:r>
-                          </w:p>
-                        </w:txbxContent>
-                      </wps:txbx>
-                      <wps:bodyPr rot="0" vert="horz" wrap="square" lIns="91440" tIns="45720" rIns="91440" bIns="45720" anchor="t" anchorCtr="0" upright="1">
-                        <a:noAutofit/>
-                      </wps:bodyPr>
-                    </wps:wsp>
-                  </a:graphicData>
-                </a:graphic>
-              </wp:inline>
-            </w:drawing>
-          </mc:Choice>
-          <mc:Fallback>
-            <w:pict>
-              <v:shape id="Text Box 4" o:spid="_x0000_s1029" type="#_x0000_t202" style="width:481.6pt;height:43.4pt;visibility:visible;mso-wrap-style:square;mso-left-percent:-10001;mso-top-percent:-10001;mso-position-horizontal:absolute;mso-position-horizontal-relative:char;mso-position-vertical:absolute;mso-position-vertical-relative:line;mso-left-percent:-10001;mso-top-percent:-10001;v-text-anchor:top" o:gfxdata="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" fillcolor="#9bbb59 [3206]" strokecolor="#f2f2f2 [3041]" strokeweight="3pt">
-                <v:shadow on="t" color="#4e6128 [1606]" opacity=".5" offset="1pt"/>
-                <v:textbox>
-                  <w:txbxContent>
-                    <w:p>
-                      <w:r>
-                        <w:t>Réalisez un diagramme S.W.O.T. Pour cela pensez à toutes les parties prenantes ainsi que tous les objectifs de votre projet</w:t>
-                      </w:r>
-                    </w:p>
-                  </w:txbxContent>
-                </v:textbox>
-                <w10:anchorlock/>
-              </v:shape>
-            </w:pict>
-          </mc:Fallback>
-        </mc:AlternateContent>
-      </w:r>
-    </w:p>
-    <w:p>
-      <w:pPr>
-        <w:pStyle w:val="Titre2"/>
-      </w:pPr>
-      <w:bookmarkStart w:id="6" w:name="_Toc415583733"/>
-      <w:r>
-        <w:t>Etudes d’opportunités à mener</w:t>
-      </w:r>
-      <w:bookmarkEnd w:id="6"/>
-    </w:p>
-    <w:p>
-      <w:r>
-        <w:rPr>
-          <w:noProof/>
-          <w:lang w:eastAsia="fr-FR"/>
-        </w:rPr>
-        <mc:AlternateContent>
-          <mc:Choice Requires="wps">
-            <w:drawing>
-              <wp:inline distT="0" distB="0" distL="0" distR="0">
-                <wp:extent cx="6116320" cy="487045"/>
-                <wp:effectExtent l="23495" t="22860" r="32385" b="52070"/>
-                <wp:docPr id="3" name="Text Box 3"/>
-                <wp:cNvGraphicFramePr>
-                  <a:graphicFrameLocks xmlns:a="http://schemas.openxmlformats.org/drawingml/2006/main"/>
-                </wp:cNvGraphicFramePr>
-                <a:graphic xmlns:a="http://schemas.openxmlformats.org/drawingml/2006/main">
-                  <a:graphicData uri="http://schemas.microsoft.com/office/word/2010/wordprocessingShape">
-                    <wps:wsp>
-                      <wps:cNvSpPr txBox="1">
-                        <a:spLocks noChangeArrowheads="1"/>
-                      </wps:cNvSpPr>
-                      <wps:spPr bwMode="auto">
-                        <a:xfrm>
-                          <a:off x="0" y="0"/>
-                          <a:ext cx="6116320" cy="487045"/>
-                        </a:xfrm>
-                        <a:prstGeom prst="rect">
-                          <a:avLst/>
-                        </a:prstGeom>
-                        <a:solidFill>
-                          <a:schemeClr val="accent3">
-                            <a:lumMod val="100000"/>
-                            <a:lumOff val="0"/>
-                          </a:schemeClr>
-                        </a:solidFill>
-                        <a:ln w="38100">
-                          <a:solidFill>
-                            <a:schemeClr val="lt1">
-                              <a:lumMod val="95000"/>
-                              <a:lumOff val="0"/>
-                            </a:schemeClr>
-                          </a:solidFill>
-                          <a:miter lim="800000"/>
-                          <a:headEnd/>
-                          <a:tailEnd/>
-                        </a:ln>
-                        <a:effectLst>
-                          <a:outerShdw dist="28398" dir="3806097" algn="ctr" rotWithShape="0">
-                            <a:schemeClr val="accent3">
-                              <a:lumMod val="50000"/>
-                              <a:lumOff val="0"/>
-                              <a:alpha val="50000"/>
-                            </a:schemeClr>
-                          </a:outerShdw>
-                        </a:effectLst>
-                      </wps:spPr>
-                      <wps:txbx>
-                        <w:txbxContent>
-                          <w:p>
-                            <w:r>
-                              <w:t>Indiquez quelles études préalables sont à mener avant que le projet ne puisse démarrer (étude de marché, analyse de la concurrence, …)</w:t>
-                            </w:r>
-                          </w:p>
-                        </w:txbxContent>
-                      </wps:txbx>
-                      <wps:bodyPr rot="0" vert="horz" wrap="square" lIns="91440" tIns="45720" rIns="91440" bIns="45720" anchor="t" anchorCtr="0" upright="1">
-                        <a:noAutofit/>
-                      </wps:bodyPr>
-                    </wps:wsp>
-                  </a:graphicData>
-                </a:graphic>
-              </wp:inline>
-            </w:drawing>
-          </mc:Choice>
-          <mc:Fallback>
-            <w:pict>
-              <v:shape id="Text Box 3" o:spid="_x0000_s1030" type="#_x0000_t202" style="width:481.6pt;height:38.35pt;visibility:visible;mso-wrap-style:square;mso-left-percent:-10001;mso-top-percent:-10001;mso-position-horizontal:absolute;mso-position-horizontal-relative:char;mso-position-vertical:absolute;mso-position-vertical-relative:line;mso-left-percent:-10001;mso-top-percent:-10001;v-text-anchor:top" o:gfxdata="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" fillcolor="#9bbb59 [3206]" strokecolor="#f2f2f2 [3041]" strokeweight="3pt">
-                <v:shadow on="t" color="#4e6128 [1606]" opacity=".5" offset="1pt"/>
-                <v:textbox>
-                  <w:txbxContent>
-                    <w:p>
-                      <w:r>
-                        <w:t>Indiquez quelles études préalables sont à mener avant que le projet ne puisse démarrer (étude de marché, analyse de la concurrence, …)</w:t>
-                      </w:r>
-                    </w:p>
-                  </w:txbxContent>
-                </v:textbox>
-                <w10:anchorlock/>
-              </v:shape>
-            </w:pict>
-          </mc:Fallback>
-        </mc:AlternateContent>
-      </w:r>
-    </w:p>
-    <w:p>
-      <w:pPr>
-        <w:pStyle w:val="Titre1"/>
-      </w:pPr>
-      <w:bookmarkStart w:id="7" w:name="_Toc415583734"/>
-      <w:r>
-        <w:t>Faisabilité</w:t>
-      </w:r>
-      <w:bookmarkEnd w:id="7"/>
-    </w:p>
-    <w:p>
-      <w:pPr>
-        <w:pStyle w:val="Titre2"/>
-      </w:pPr>
       <w:bookmarkStart w:id="8" w:name="_Toc415583735"/>
       <w:r>
         <w:t>Risques et actions en conséquence</w:t>
       </w:r>
       <w:bookmarkEnd w:id="8"/>
     </w:p>
-    <w:p>
-      <w:r>
-        <w:rPr>
-          <w:noProof/>
-          <w:lang w:eastAsia="fr-FR"/>
-        </w:rPr>
-        <mc:AlternateContent>
-          <mc:Choice Requires="wps">
-            <w:drawing>
-              <wp:inline distT="0" distB="0" distL="0" distR="0">
-                <wp:extent cx="6116320" cy="878840"/>
-                <wp:effectExtent l="23495" t="26670" r="32385" b="46990"/>
-                <wp:docPr id="1" name="Text Box 2"/>
-                <wp:cNvGraphicFramePr>
-                  <a:graphicFrameLocks xmlns:a="http://schemas.openxmlformats.org/drawingml/2006/main"/>
-                </wp:cNvGraphicFramePr>
-                <a:graphic xmlns:a="http://schemas.openxmlformats.org/drawingml/2006/main">
-                  <a:graphicData uri="http://schemas.microsoft.com/office/word/2010/wordprocessingShape">
-                    <wps:wsp>
-                      <wps:cNvSpPr txBox="1">
-                        <a:spLocks noChangeArrowheads="1"/>
-                      </wps:cNvSpPr>
-                      <wps:spPr bwMode="auto">
-                        <a:xfrm>
-                          <a:off x="0" y="0"/>
-                          <a:ext cx="6116320" cy="878840"/>
-                        </a:xfrm>
-                        <a:prstGeom prst="rect">
-                          <a:avLst/>
-                        </a:prstGeom>
-                        <a:solidFill>
-                          <a:schemeClr val="accent3">
-                            <a:lumMod val="100000"/>
-                            <a:lumOff val="0"/>
-                          </a:schemeClr>
-                        </a:solidFill>
-                        <a:ln w="38100">
-                          <a:solidFill>
-                            <a:schemeClr val="lt1">
-                              <a:lumMod val="95000"/>
-                              <a:lumOff val="0"/>
-                            </a:schemeClr>
-                          </a:solidFill>
-                          <a:miter lim="800000"/>
-                          <a:headEnd/>
-                          <a:tailEnd/>
-                        </a:ln>
-                        <a:effectLst>
-                          <a:outerShdw dist="28398" dir="3806097" algn="ctr" rotWithShape="0">
-                            <a:schemeClr val="accent3">
-                              <a:lumMod val="50000"/>
-                              <a:lumOff val="0"/>
-                              <a:alpha val="50000"/>
-                            </a:schemeClr>
-                          </a:outerShdw>
-                        </a:effectLst>
-                      </wps:spPr>
-                      <wps:txbx>
-                        <w:txbxContent>
-                          <w:p>
-                            <w:pPr>
-                              <w:spacing w:before="100" w:beforeAutospacing="1" w:after="100" w:afterAutospacing="1" w:line="240" w:lineRule="auto"/>
-                            </w:pPr>
-                            <w:r>
-                              <w:t>Quelles sont les difficultés que vous risquez de rencontrer dans le projet ?</w:t>
-                            </w:r>
-                            <w:r>
-                              <w:br/>
-                              <w:t>Evitez de citer les incontournables </w:t>
-                            </w:r>
-                            <w:r>
-                              <w:t>:</w:t>
-                            </w:r>
-                            <w:r>
-                              <w:t xml:space="preserve"> comportement</w:t>
-                            </w:r>
-                            <w:r>
-                              <w:t xml:space="preserve"> des étudiants</w:t>
-                            </w:r>
-                            <w:r>
-                              <w:t xml:space="preserve"> absentéisme / inexpérience / tremblement de terre / grippe A …</w:t>
-                            </w:r>
-                            <w:r>
-                              <w:br/>
-                              <w:t>Pensez aux risques « externes  à l’équipe de réalisation »</w:t>
-                            </w:r>
-                          </w:p>
-                        </w:txbxContent>
-                      </wps:txbx>
-                      <wps:bodyPr rot="0" vert="horz" wrap="square" lIns="91440" tIns="45720" rIns="91440" bIns="45720" anchor="t" anchorCtr="0" upright="1">
-                        <a:noAutofit/>
-                      </wps:bodyPr>
-                    </wps:wsp>
-                  </a:graphicData>
-                </a:graphic>
-              </wp:inline>
-            </w:drawing>
-          </mc:Choice>
-          <mc:Fallback>
-            <w:pict>
-              <v:shape id="Text Box 2" o:spid="_x0000_s1031" type="#_x0000_t202" style="width:481.6pt;height:69.2pt;visibility:visible;mso-wrap-style:square;mso-left-percent:-10001;mso-top-percent:-10001;mso-position-horizontal:absolute;mso-position-horizontal-relative:char;mso-position-vertical:absolute;mso-position-vertical-relative:line;mso-left-percent:-10001;mso-top-percent:-10001;v-text-anchor:top" o:gfxdata="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" fillcolor="#9bbb59 [3206]" strokecolor="#f2f2f2 [3041]" strokeweight="3pt">
-                <v:shadow on="t" color="#4e6128 [1606]" opacity=".5" offset="1pt"/>
-                <v:textbox>
-                  <w:txbxContent>
-                    <w:p>
-                      <w:pPr>
-                        <w:spacing w:before="100" w:beforeAutospacing="1" w:after="100" w:afterAutospacing="1" w:line="240" w:lineRule="auto"/>
-                      </w:pPr>
-                      <w:r>
-                        <w:t>Quelles sont les difficultés que vous risquez de rencontrer dans le projet ?</w:t>
-                      </w:r>
-                      <w:r>
-                        <w:br/>
-                        <w:t>Evitez de citer les incontournables </w:t>
-                      </w:r>
-                      <w:r>
-                        <w:t>:</w:t>
-                      </w:r>
-                      <w:r>
-                        <w:t xml:space="preserve"> comportement</w:t>
-                      </w:r>
-                      <w:r>
-                        <w:t xml:space="preserve"> des étudiants</w:t>
-                      </w:r>
-                      <w:r>
-                        <w:t xml:space="preserve"> absentéisme / inexpérience / tremblement de terre / grippe A …</w:t>
-                      </w:r>
-                      <w:r>
-                        <w:br/>
-                        <w:t>Pensez aux risques « externes  à l’équipe de réalisation »</w:t>
-                      </w:r>
-                    </w:p>
-                  </w:txbxContent>
-                </v:textbox>
-                <w10:anchorlock/>
-              </v:shape>
-            </w:pict>
-          </mc:Fallback>
-        </mc:AlternateContent>
-      </w:r>
-    </w:p>
+    <w:p/>
+    <w:p>
+      <w:r>
+        <w:t>Les difficultés que nous sommes susceptibles de rencontrer sont :</w:t>
+      </w:r>
+    </w:p>
+    <w:p>
+      <w:pPr>
+        <w:pStyle w:val="Paragraphedeliste"/>
+        <w:numPr>
+          <w:ilvl w:val="0"/>
+          <w:numId w:val="13"/>
+        </w:numPr>
+      </w:pPr>
+      <w:r>
+        <w:t>Si un jeu de même type existe déjà</w:t>
+      </w:r>
+      <w:r>
+        <w:t>, nous ferons évoluer le jeu de façon à le différencier.</w:t>
+      </w:r>
+    </w:p>
+    <w:p>
+      <w:pPr>
+        <w:pStyle w:val="Paragraphedeliste"/>
+        <w:numPr>
+          <w:ilvl w:val="0"/>
+          <w:numId w:val="13"/>
+        </w:numPr>
+      </w:pPr>
+      <w:r>
+        <w:t>Le game design du jeu puisque personne n’</w:t>
+      </w:r>
+      <w:r>
+        <w:t xml:space="preserve">a de réelle compétences dedans, pour résoudre cela on devra se former nous-mêmes ou effectuer de profondes recherche pour récupérer </w:t>
+      </w:r>
+      <w:r>
+        <w:t>des ressources libres</w:t>
+      </w:r>
+      <w:r>
+        <w:t xml:space="preserve"> de droit.</w:t>
+      </w:r>
+    </w:p>
+    <w:p>
+      <w:pPr>
+        <w:pStyle w:val="Paragraphedeliste"/>
+        <w:numPr>
+          <w:ilvl w:val="0"/>
+          <w:numId w:val="13"/>
+        </w:numPr>
+      </w:pPr>
+      <w:r>
+        <w:t>Impossibilité de mettre le jeu sous une plateforme de distribution, ce à quoi nous devrons chercher une autre solution pour le distribuer.</w:t>
+      </w:r>
+    </w:p>
+    <w:p/>
     <w:sectPr>
       <w:footerReference w:type="default" r:id="rId10"/>
       <w:pgSz w:w="11906" w:h="16838"/>
@@ -2145,7 +2525,7 @@
           <w:rPr>
             <w:noProof/>
           </w:rPr>
-          <w:t>4</w:t>
+          <w:t>5</w:t>
         </w:r>
         <w:r>
           <w:rPr>
@@ -2156,27 +2536,14 @@
         <w:r>
           <w:t>/</w:t>
         </w:r>
-        <w:r>
-          <w:fldChar w:fldCharType="begin"/>
-        </w:r>
-        <w:r>
-          <w:instrText xml:space="preserve"> NUMPAGES  \* Arabic  \* MERGEFORMAT </w:instrText>
-        </w:r>
-        <w:r>
-          <w:fldChar w:fldCharType="separate"/>
-        </w:r>
-        <w:r>
-          <w:rPr>
-            <w:noProof/>
-          </w:rPr>
-          <w:t>4</w:t>
-        </w:r>
-        <w:r>
-          <w:rPr>
-            <w:noProof/>
-          </w:rPr>
-          <w:fldChar w:fldCharType="end"/>
-        </w:r>
+        <w:fldSimple w:instr=" NUMPAGES  \* Arabic  \* MERGEFORMAT ">
+          <w:r>
+            <w:rPr>
+              <w:noProof/>
+            </w:rPr>
+            <w:t>5</w:t>
+          </w:r>
+        </w:fldSimple>
       </w:p>
     </w:sdtContent>
   </w:sdt>
@@ -2663,6 +3030,119 @@
     </w:lvl>
   </w:abstractNum>
   <w:abstractNum w:abstractNumId="4" w15:restartNumberingAfterBreak="0">
+    <w:nsid w:val="3E404CD6"/>
+    <w:multiLevelType w:val="hybridMultilevel"/>
+    <w:tmpl w:val="F7EE2E54"/>
+    <w:lvl w:ilvl="0" w:tplc="8F1EDB06">
+      <w:start w:val="19"/>
+      <w:numFmt w:val="bullet"/>
+      <w:lvlText w:val="-"/>
+      <w:lvlJc w:val="left"/>
+      <w:pPr>
+        <w:ind w:left="720" w:hanging="360"/>
+      </w:pPr>
+      <w:rPr>
+        <w:rFonts w:ascii="Calibri" w:eastAsiaTheme="minorHAnsi" w:hAnsi="Calibri" w:cstheme="minorBidi" w:hint="default"/>
+      </w:rPr>
+    </w:lvl>
+    <w:lvl w:ilvl="1" w:tplc="040C0003" w:tentative="1">
+      <w:start w:val="1"/>
+      <w:numFmt w:val="bullet"/>
+      <w:lvlText w:val="o"/>
+      <w:lvlJc w:val="left"/>
+      <w:pPr>
+        <w:ind w:left="1440" w:hanging="360"/>
+      </w:pPr>
+      <w:rPr>
+        <w:rFonts w:ascii="Courier New" w:hAnsi="Courier New" w:cs="Courier New" w:hint="default"/>
+      </w:rPr>
+    </w:lvl>
+    <w:lvl w:ilvl="2" w:tplc="040C0005" w:tentative="1">
+      <w:start w:val="1"/>
+      <w:numFmt w:val="bullet"/>
+      <w:lvlText w:val=""/>
+      <w:lvlJc w:val="left"/>
+      <w:pPr>
+        <w:ind w:left="2160" w:hanging="360"/>
+      </w:pPr>
+      <w:rPr>
+        <w:rFonts w:ascii="Wingdings" w:hAnsi="Wingdings" w:hint="default"/>
+      </w:rPr>
+    </w:lvl>
+    <w:lvl w:ilvl="3" w:tplc="040C0001" w:tentative="1">
+      <w:start w:val="1"/>
+      <w:numFmt w:val="bullet"/>
+      <w:lvlText w:val=""/>
+      <w:lvlJc w:val="left"/>
+      <w:pPr>
+        <w:ind w:left="2880" w:hanging="360"/>
+      </w:pPr>
+      <w:rPr>
+        <w:rFonts w:ascii="Symbol" w:hAnsi="Symbol" w:hint="default"/>
+      </w:rPr>
+    </w:lvl>
+    <w:lvl w:ilvl="4" w:tplc="040C0003" w:tentative="1">
+      <w:start w:val="1"/>
+      <w:numFmt w:val="bullet"/>
+      <w:lvlText w:val="o"/>
+      <w:lvlJc w:val="left"/>
+      <w:pPr>
+        <w:ind w:left="3600" w:hanging="360"/>
+      </w:pPr>
+      <w:rPr>
+        <w:rFonts w:ascii="Courier New" w:hAnsi="Courier New" w:cs="Courier New" w:hint="default"/>
+      </w:rPr>
+    </w:lvl>
+    <w:lvl w:ilvl="5" w:tplc="040C0005" w:tentative="1">
+      <w:start w:val="1"/>
+      <w:numFmt w:val="bullet"/>
+      <w:lvlText w:val=""/>
+      <w:lvlJc w:val="left"/>
+      <w:pPr>
+        <w:ind w:left="4320" w:hanging="360"/>
+      </w:pPr>
+      <w:rPr>
+        <w:rFonts w:ascii="Wingdings" w:hAnsi="Wingdings" w:hint="default"/>
+      </w:rPr>
+    </w:lvl>
+    <w:lvl w:ilvl="6" w:tplc="040C0001" w:tentative="1">
+      <w:start w:val="1"/>
+      <w:numFmt w:val="bullet"/>
+      <w:lvlText w:val=""/>
+      <w:lvlJc w:val="left"/>
+      <w:pPr>
+        <w:ind w:left="5040" w:hanging="360"/>
+      </w:pPr>
+      <w:rPr>
+        <w:rFonts w:ascii="Symbol" w:hAnsi="Symbol" w:hint="default"/>
+      </w:rPr>
+    </w:lvl>
+    <w:lvl w:ilvl="7" w:tplc="040C0003" w:tentative="1">
+      <w:start w:val="1"/>
+      <w:numFmt w:val="bullet"/>
+      <w:lvlText w:val="o"/>
+      <w:lvlJc w:val="left"/>
+      <w:pPr>
+        <w:ind w:left="5760" w:hanging="360"/>
+      </w:pPr>
+      <w:rPr>
+        <w:rFonts w:ascii="Courier New" w:hAnsi="Courier New" w:cs="Courier New" w:hint="default"/>
+      </w:rPr>
+    </w:lvl>
+    <w:lvl w:ilvl="8" w:tplc="040C0005" w:tentative="1">
+      <w:start w:val="1"/>
+      <w:numFmt w:val="bullet"/>
+      <w:lvlText w:val=""/>
+      <w:lvlJc w:val="left"/>
+      <w:pPr>
+        <w:ind w:left="6480" w:hanging="360"/>
+      </w:pPr>
+      <w:rPr>
+        <w:rFonts w:ascii="Wingdings" w:hAnsi="Wingdings" w:hint="default"/>
+      </w:rPr>
+    </w:lvl>
+  </w:abstractNum>
+  <w:abstractNum w:abstractNumId="5" w15:restartNumberingAfterBreak="0">
     <w:nsid w:val="52A70A3B"/>
     <w:multiLevelType w:val="hybridMultilevel"/>
     <w:tmpl w:val="3D3EEFA6"/>
@@ -2775,7 +3255,7 @@
       </w:rPr>
     </w:lvl>
   </w:abstractNum>
-  <w:abstractNum w:abstractNumId="5" w15:restartNumberingAfterBreak="0">
+  <w:abstractNum w:abstractNumId="6" w15:restartNumberingAfterBreak="0">
     <w:nsid w:val="565A0AF0"/>
     <w:multiLevelType w:val="hybridMultilevel"/>
     <w:tmpl w:val="3D72C64E"/>
@@ -2888,7 +3368,7 @@
       </w:rPr>
     </w:lvl>
   </w:abstractNum>
-  <w:abstractNum w:abstractNumId="6" w15:restartNumberingAfterBreak="0">
+  <w:abstractNum w:abstractNumId="7" w15:restartNumberingAfterBreak="0">
     <w:nsid w:val="5A13463F"/>
     <w:multiLevelType w:val="hybridMultilevel"/>
     <w:tmpl w:val="36220E84"/>
@@ -3001,7 +3481,7 @@
       </w:rPr>
     </w:lvl>
   </w:abstractNum>
-  <w:abstractNum w:abstractNumId="7" w15:restartNumberingAfterBreak="0">
+  <w:abstractNum w:abstractNumId="8" w15:restartNumberingAfterBreak="0">
     <w:nsid w:val="5EE00489"/>
     <w:multiLevelType w:val="hybridMultilevel"/>
     <w:tmpl w:val="421A5592"/>
@@ -3114,7 +3594,7 @@
       </w:rPr>
     </w:lvl>
   </w:abstractNum>
-  <w:abstractNum w:abstractNumId="8" w15:restartNumberingAfterBreak="0">
+  <w:abstractNum w:abstractNumId="9" w15:restartNumberingAfterBreak="0">
     <w:nsid w:val="6A9C27F0"/>
     <w:multiLevelType w:val="hybridMultilevel"/>
     <w:tmpl w:val="ABDEE9F0"/>
@@ -3227,7 +3707,7 @@
       </w:rPr>
     </w:lvl>
   </w:abstractNum>
-  <w:abstractNum w:abstractNumId="9" w15:restartNumberingAfterBreak="0">
+  <w:abstractNum w:abstractNumId="10" w15:restartNumberingAfterBreak="0">
     <w:nsid w:val="7B401E89"/>
     <w:multiLevelType w:val="hybridMultilevel"/>
     <w:tmpl w:val="B7384F54"/>
@@ -3340,7 +3820,7 @@
       </w:rPr>
     </w:lvl>
   </w:abstractNum>
-  <w:abstractNum w:abstractNumId="10" w15:restartNumberingAfterBreak="0">
+  <w:abstractNum w:abstractNumId="11" w15:restartNumberingAfterBreak="0">
     <w:nsid w:val="7C437162"/>
     <w:multiLevelType w:val="hybridMultilevel"/>
     <w:tmpl w:val="8560305A"/>
@@ -3452,7 +3932,7 @@
       </w:rPr>
     </w:lvl>
   </w:abstractNum>
-  <w:abstractNum w:abstractNumId="11" w15:restartNumberingAfterBreak="0">
+  <w:abstractNum w:abstractNumId="12" w15:restartNumberingAfterBreak="0">
     <w:nsid w:val="7C8D7CF3"/>
     <w:multiLevelType w:val="hybridMultilevel"/>
     <w:tmpl w:val="9EAEEADC"/>
@@ -3566,7 +4046,7 @@
     </w:lvl>
   </w:abstractNum>
   <w:num w:numId="1">
-    <w:abstractNumId w:val="7"/>
+    <w:abstractNumId w:val="8"/>
   </w:num>
   <w:num w:numId="2">
     <w:abstractNumId w:val="2"/>
@@ -3575,31 +4055,34 @@
     <w:abstractNumId w:val="1"/>
   </w:num>
   <w:num w:numId="4">
-    <w:abstractNumId w:val="5"/>
+    <w:abstractNumId w:val="6"/>
   </w:num>
   <w:num w:numId="5">
-    <w:abstractNumId w:val="8"/>
+    <w:abstractNumId w:val="9"/>
   </w:num>
   <w:num w:numId="6">
-    <w:abstractNumId w:val="6"/>
+    <w:abstractNumId w:val="7"/>
   </w:num>
   <w:num w:numId="7">
+    <w:abstractNumId w:val="12"/>
+  </w:num>
+  <w:num w:numId="8">
     <w:abstractNumId w:val="11"/>
   </w:num>
-  <w:num w:numId="8">
+  <w:num w:numId="9">
     <w:abstractNumId w:val="10"/>
   </w:num>
-  <w:num w:numId="9">
-    <w:abstractNumId w:val="9"/>
-  </w:num>
   <w:num w:numId="10">
-    <w:abstractNumId w:val="4"/>
+    <w:abstractNumId w:val="5"/>
   </w:num>
   <w:num w:numId="11">
     <w:abstractNumId w:val="3"/>
   </w:num>
   <w:num w:numId="12">
     <w:abstractNumId w:val="0"/>
+  </w:num>
+  <w:num w:numId="13">
+    <w:abstractNumId w:val="4"/>
   </w:num>
 </w:numbering>
 </file>
@@ -4885,7 +5368,7 @@
 </file>
 
 <file path=customXml/itemProps1.xml><?xml version="1.0" encoding="utf-8"?>
-<ds:datastoreItem xmlns:ds="http://schemas.openxmlformats.org/officeDocument/2006/customXml" ds:itemID="{CAE8F5A4-E45C-423E-9F8C-E7E02ED1693E}">
+<ds:datastoreItem xmlns:ds="http://schemas.openxmlformats.org/officeDocument/2006/customXml" ds:itemID="{575E7B24-B824-44CF-9CB6-9A7B2D2B3B03}">
   <ds:schemaRefs>
     <ds:schemaRef ds:uri="http://schemas.openxmlformats.org/officeDocument/2006/bibliography"/>
   </ds:schemaRefs>

</xml_diff>